<commit_message>
feat(admin): view summary of all bookings in admin panel
</commit_message>
<xml_diff>
--- a/Backend Codes/Admin Module.docx
+++ b/Backend Codes/Admin Module.docx
@@ -62,23 +62,13 @@
         <w:t xml:space="preserve">package </w:t>
       </w:r>
       <w:proofErr w:type="spellStart"/>
-      <w:proofErr w:type="gramStart"/>
-      <w:r>
-        <w:rPr>
-          <w:sz w:val="20"/>
-          <w:szCs w:val="20"/>
-          <w:lang w:val="en-US"/>
-        </w:rPr>
-        <w:t>com.Springbootpace.SpringBoot</w:t>
-      </w:r>
-      <w:proofErr w:type="gramEnd"/>
-      <w:r>
-        <w:rPr>
-          <w:sz w:val="20"/>
-          <w:szCs w:val="20"/>
-          <w:lang w:val="en-US"/>
-        </w:rPr>
-        <w:t>.Entity</w:t>
+      <w:r>
+        <w:rPr>
+          <w:sz w:val="20"/>
+          <w:szCs w:val="20"/>
+          <w:lang w:val="en-US"/>
+        </w:rPr>
+        <w:t>com.Springbootpace.SpringBoot.Entity</w:t>
       </w:r>
       <w:proofErr w:type="spellEnd"/>
       <w:r>
@@ -116,23 +106,13 @@
         <w:t xml:space="preserve">import </w:t>
       </w:r>
       <w:proofErr w:type="spellStart"/>
-      <w:proofErr w:type="gramStart"/>
-      <w:r>
-        <w:rPr>
-          <w:sz w:val="20"/>
-          <w:szCs w:val="20"/>
-          <w:lang w:val="en-US"/>
-        </w:rPr>
-        <w:t>jakarta.persistence</w:t>
-      </w:r>
-      <w:proofErr w:type="gramEnd"/>
-      <w:r>
-        <w:rPr>
-          <w:sz w:val="20"/>
-          <w:szCs w:val="20"/>
-          <w:lang w:val="en-US"/>
-        </w:rPr>
-        <w:t>.Entity</w:t>
+      <w:r>
+        <w:rPr>
+          <w:sz w:val="20"/>
+          <w:szCs w:val="20"/>
+          <w:lang w:val="en-US"/>
+        </w:rPr>
+        <w:t>jakarta.persistence.Entity</w:t>
       </w:r>
       <w:proofErr w:type="spellEnd"/>
       <w:r>
@@ -161,23 +141,13 @@
         <w:t xml:space="preserve">import </w:t>
       </w:r>
       <w:proofErr w:type="spellStart"/>
-      <w:proofErr w:type="gramStart"/>
-      <w:r>
-        <w:rPr>
-          <w:sz w:val="20"/>
-          <w:szCs w:val="20"/>
-          <w:lang w:val="en-US"/>
-        </w:rPr>
-        <w:t>jakarta.persistence</w:t>
-      </w:r>
-      <w:proofErr w:type="gramEnd"/>
-      <w:r>
-        <w:rPr>
-          <w:sz w:val="20"/>
-          <w:szCs w:val="20"/>
-          <w:lang w:val="en-US"/>
-        </w:rPr>
-        <w:t>.GeneratedValue</w:t>
+      <w:r>
+        <w:rPr>
+          <w:sz w:val="20"/>
+          <w:szCs w:val="20"/>
+          <w:lang w:val="en-US"/>
+        </w:rPr>
+        <w:t>jakarta.persistence.GeneratedValue</w:t>
       </w:r>
       <w:proofErr w:type="spellEnd"/>
       <w:r>
@@ -206,23 +176,13 @@
         <w:t xml:space="preserve">import </w:t>
       </w:r>
       <w:proofErr w:type="spellStart"/>
-      <w:proofErr w:type="gramStart"/>
-      <w:r>
-        <w:rPr>
-          <w:sz w:val="20"/>
-          <w:szCs w:val="20"/>
-          <w:lang w:val="en-US"/>
-        </w:rPr>
-        <w:t>jakarta.persistence</w:t>
-      </w:r>
-      <w:proofErr w:type="gramEnd"/>
-      <w:r>
-        <w:rPr>
-          <w:sz w:val="20"/>
-          <w:szCs w:val="20"/>
-          <w:lang w:val="en-US"/>
-        </w:rPr>
-        <w:t>.GenerationType</w:t>
+      <w:r>
+        <w:rPr>
+          <w:sz w:val="20"/>
+          <w:szCs w:val="20"/>
+          <w:lang w:val="en-US"/>
+        </w:rPr>
+        <w:t>jakarta.persistence.GenerationType</w:t>
       </w:r>
       <w:proofErr w:type="spellEnd"/>
       <w:r>
@@ -251,23 +211,13 @@
         <w:t xml:space="preserve">import </w:t>
       </w:r>
       <w:proofErr w:type="spellStart"/>
-      <w:proofErr w:type="gramStart"/>
-      <w:r>
-        <w:rPr>
-          <w:sz w:val="20"/>
-          <w:szCs w:val="20"/>
-          <w:lang w:val="en-US"/>
-        </w:rPr>
-        <w:t>jakarta.persistence</w:t>
-      </w:r>
-      <w:proofErr w:type="gramEnd"/>
-      <w:r>
-        <w:rPr>
-          <w:sz w:val="20"/>
-          <w:szCs w:val="20"/>
-          <w:lang w:val="en-US"/>
-        </w:rPr>
-        <w:t>.Id</w:t>
+      <w:r>
+        <w:rPr>
+          <w:sz w:val="20"/>
+          <w:szCs w:val="20"/>
+          <w:lang w:val="en-US"/>
+        </w:rPr>
+        <w:t>jakarta.persistence.Id</w:t>
       </w:r>
       <w:proofErr w:type="spellEnd"/>
       <w:r>
@@ -353,25 +303,7 @@
           <w:szCs w:val="20"/>
           <w:lang w:val="en-US"/>
         </w:rPr>
-        <w:t xml:space="preserve">    @</w:t>
-      </w:r>
-      <w:proofErr w:type="gramStart"/>
-      <w:r>
-        <w:rPr>
-          <w:sz w:val="20"/>
-          <w:szCs w:val="20"/>
-          <w:lang w:val="en-US"/>
-        </w:rPr>
-        <w:t>GeneratedValue(</w:t>
-      </w:r>
-      <w:proofErr w:type="gramEnd"/>
-      <w:r>
-        <w:rPr>
-          <w:sz w:val="20"/>
-          <w:szCs w:val="20"/>
-          <w:lang w:val="en-US"/>
-        </w:rPr>
-        <w:t xml:space="preserve">strategy = </w:t>
+        <w:t xml:space="preserve">    @GeneratedValue(strategy = </w:t>
       </w:r>
       <w:proofErr w:type="spellStart"/>
       <w:r>
@@ -406,25 +338,7 @@
           <w:szCs w:val="20"/>
           <w:lang w:val="en-US"/>
         </w:rPr>
-        <w:t xml:space="preserve">    private </w:t>
-      </w:r>
-      <w:proofErr w:type="gramStart"/>
-      <w:r>
-        <w:rPr>
-          <w:sz w:val="20"/>
-          <w:szCs w:val="20"/>
-          <w:lang w:val="en-US"/>
-        </w:rPr>
-        <w:t>Long</w:t>
-      </w:r>
-      <w:proofErr w:type="gramEnd"/>
-      <w:r>
-        <w:rPr>
-          <w:sz w:val="20"/>
-          <w:szCs w:val="20"/>
-          <w:lang w:val="en-US"/>
-        </w:rPr>
-        <w:t xml:space="preserve"> id;</w:t>
+        <w:t xml:space="preserve">    private Long id;</w:t>
       </w:r>
     </w:p>
     <w:p>
@@ -488,7 +402,6 @@
         <w:t xml:space="preserve">public Long </w:t>
       </w:r>
       <w:proofErr w:type="spellStart"/>
-      <w:proofErr w:type="gramStart"/>
       <w:r>
         <w:rPr>
           <w:sz w:val="20"/>
@@ -504,16 +417,7 @@
           <w:szCs w:val="20"/>
           <w:lang w:val="en-US"/>
         </w:rPr>
-        <w:t>(</w:t>
-      </w:r>
-      <w:proofErr w:type="gramEnd"/>
-      <w:r>
-        <w:rPr>
-          <w:sz w:val="20"/>
-          <w:szCs w:val="20"/>
-          <w:lang w:val="en-US"/>
-        </w:rPr>
-        <w:t>) {</w:t>
+        <w:t>() {</w:t>
       </w:r>
     </w:p>
     <w:p>
@@ -578,7 +482,6 @@
         <w:t xml:space="preserve">public void </w:t>
       </w:r>
       <w:proofErr w:type="spellStart"/>
-      <w:proofErr w:type="gramStart"/>
       <w:r>
         <w:rPr>
           <w:sz w:val="20"/>
@@ -594,16 +497,7 @@
           <w:szCs w:val="20"/>
           <w:lang w:val="en-US"/>
         </w:rPr>
-        <w:t>(</w:t>
-      </w:r>
-      <w:proofErr w:type="gramEnd"/>
-      <w:r>
-        <w:rPr>
-          <w:sz w:val="20"/>
-          <w:szCs w:val="20"/>
-          <w:lang w:val="en-US"/>
-        </w:rPr>
-        <w:t>Long id) {</w:t>
+        <w:t>(Long id) {</w:t>
       </w:r>
     </w:p>
     <w:p>
@@ -668,7 +562,6 @@
         <w:t xml:space="preserve">public String </w:t>
       </w:r>
       <w:proofErr w:type="spellStart"/>
-      <w:proofErr w:type="gramStart"/>
       <w:r>
         <w:rPr>
           <w:sz w:val="20"/>
@@ -684,16 +577,7 @@
           <w:szCs w:val="20"/>
           <w:lang w:val="en-US"/>
         </w:rPr>
-        <w:t>(</w:t>
-      </w:r>
-      <w:proofErr w:type="gramEnd"/>
-      <w:r>
-        <w:rPr>
-          <w:sz w:val="20"/>
-          <w:szCs w:val="20"/>
-          <w:lang w:val="en-US"/>
-        </w:rPr>
-        <w:t>) {</w:t>
+        <w:t>() {</w:t>
       </w:r>
     </w:p>
     <w:p>
@@ -758,7 +642,6 @@
         <w:t xml:space="preserve">public void </w:t>
       </w:r>
       <w:proofErr w:type="spellStart"/>
-      <w:proofErr w:type="gramStart"/>
       <w:r>
         <w:rPr>
           <w:sz w:val="20"/>
@@ -774,16 +657,7 @@
           <w:szCs w:val="20"/>
           <w:lang w:val="en-US"/>
         </w:rPr>
-        <w:t>(</w:t>
-      </w:r>
-      <w:proofErr w:type="gramEnd"/>
-      <w:r>
-        <w:rPr>
-          <w:sz w:val="20"/>
-          <w:szCs w:val="20"/>
-          <w:lang w:val="en-US"/>
-        </w:rPr>
-        <w:t>String email) {</w:t>
+        <w:t>(String email) {</w:t>
       </w:r>
     </w:p>
     <w:p>
@@ -811,7 +685,6 @@
         <w:tab/>
       </w:r>
       <w:proofErr w:type="spellStart"/>
-      <w:proofErr w:type="gramStart"/>
       <w:r>
         <w:rPr>
           <w:sz w:val="20"/>
@@ -821,7 +694,6 @@
         <w:t>this.email</w:t>
       </w:r>
       <w:proofErr w:type="spellEnd"/>
-      <w:proofErr w:type="gramEnd"/>
       <w:r>
         <w:rPr>
           <w:sz w:val="20"/>
@@ -867,7 +739,6 @@
         <w:t xml:space="preserve">public String </w:t>
       </w:r>
       <w:proofErr w:type="spellStart"/>
-      <w:proofErr w:type="gramStart"/>
       <w:r>
         <w:rPr>
           <w:sz w:val="20"/>
@@ -883,16 +754,7 @@
           <w:szCs w:val="20"/>
           <w:lang w:val="en-US"/>
         </w:rPr>
-        <w:t>(</w:t>
-      </w:r>
-      <w:proofErr w:type="gramEnd"/>
-      <w:r>
-        <w:rPr>
-          <w:sz w:val="20"/>
-          <w:szCs w:val="20"/>
-          <w:lang w:val="en-US"/>
-        </w:rPr>
-        <w:t>) {</w:t>
+        <w:t>() {</w:t>
       </w:r>
     </w:p>
     <w:p>
@@ -958,7 +820,6 @@
         <w:t xml:space="preserve">public void </w:t>
       </w:r>
       <w:proofErr w:type="spellStart"/>
-      <w:proofErr w:type="gramStart"/>
       <w:r>
         <w:rPr>
           <w:sz w:val="20"/>
@@ -974,16 +835,7 @@
           <w:szCs w:val="20"/>
           <w:lang w:val="en-US"/>
         </w:rPr>
-        <w:t>(</w:t>
-      </w:r>
-      <w:proofErr w:type="gramEnd"/>
-      <w:r>
-        <w:rPr>
-          <w:sz w:val="20"/>
-          <w:szCs w:val="20"/>
-          <w:lang w:val="en-US"/>
-        </w:rPr>
-        <w:t>String password) {</w:t>
+        <w:t>(String password) {</w:t>
       </w:r>
     </w:p>
     <w:p>
@@ -1011,7 +863,6 @@
         <w:tab/>
       </w:r>
       <w:proofErr w:type="spellStart"/>
-      <w:proofErr w:type="gramStart"/>
       <w:r>
         <w:rPr>
           <w:sz w:val="20"/>
@@ -1021,7 +872,6 @@
         <w:t>this.password</w:t>
       </w:r>
       <w:proofErr w:type="spellEnd"/>
-      <w:proofErr w:type="gramEnd"/>
       <w:r>
         <w:rPr>
           <w:sz w:val="20"/>
@@ -1135,21 +985,12 @@
         <w:t xml:space="preserve">package </w:t>
       </w:r>
       <w:proofErr w:type="spellStart"/>
-      <w:proofErr w:type="gramStart"/>
-      <w:r>
-        <w:rPr>
-          <w:sz w:val="20"/>
-          <w:szCs w:val="20"/>
-        </w:rPr>
-        <w:t>com.Springbootpace.SpringBoot</w:t>
-      </w:r>
-      <w:proofErr w:type="gramEnd"/>
-      <w:r>
-        <w:rPr>
-          <w:sz w:val="20"/>
-          <w:szCs w:val="20"/>
-        </w:rPr>
-        <w:t>.Repositary</w:t>
+      <w:r>
+        <w:rPr>
+          <w:sz w:val="20"/>
+          <w:szCs w:val="20"/>
+        </w:rPr>
+        <w:t>com.Springbootpace.SpringBoot.Repositary</w:t>
       </w:r>
       <w:proofErr w:type="spellEnd"/>
       <w:r>
@@ -1183,21 +1024,12 @@
         <w:t xml:space="preserve">import </w:t>
       </w:r>
       <w:proofErr w:type="spellStart"/>
-      <w:proofErr w:type="gramStart"/>
-      <w:r>
-        <w:rPr>
-          <w:sz w:val="20"/>
-          <w:szCs w:val="20"/>
-        </w:rPr>
-        <w:t>java.util</w:t>
-      </w:r>
-      <w:proofErr w:type="gramEnd"/>
-      <w:r>
-        <w:rPr>
-          <w:sz w:val="20"/>
-          <w:szCs w:val="20"/>
-        </w:rPr>
-        <w:t>.Optional</w:t>
+      <w:r>
+        <w:rPr>
+          <w:sz w:val="20"/>
+          <w:szCs w:val="20"/>
+        </w:rPr>
+        <w:t>java.util.Optional</w:t>
       </w:r>
       <w:proofErr w:type="spellEnd"/>
       <w:r>
@@ -1223,21 +1055,12 @@
         <w:t xml:space="preserve">import </w:t>
       </w:r>
       <w:proofErr w:type="spellStart"/>
-      <w:proofErr w:type="gramStart"/>
-      <w:r>
-        <w:rPr>
-          <w:sz w:val="20"/>
-          <w:szCs w:val="20"/>
-        </w:rPr>
-        <w:t>org.springframework.data.jpa.repository</w:t>
-      </w:r>
-      <w:proofErr w:type="gramEnd"/>
-      <w:r>
-        <w:rPr>
-          <w:sz w:val="20"/>
-          <w:szCs w:val="20"/>
-        </w:rPr>
-        <w:t>.JpaRepository</w:t>
+      <w:r>
+        <w:rPr>
+          <w:sz w:val="20"/>
+          <w:szCs w:val="20"/>
+        </w:rPr>
+        <w:t>org.springframework.data.jpa.repository.JpaRepository</w:t>
       </w:r>
       <w:proofErr w:type="spellEnd"/>
       <w:r>
@@ -1271,21 +1094,12 @@
         <w:t xml:space="preserve">import </w:t>
       </w:r>
       <w:proofErr w:type="spellStart"/>
-      <w:proofErr w:type="gramStart"/>
-      <w:r>
-        <w:rPr>
-          <w:sz w:val="20"/>
-          <w:szCs w:val="20"/>
-        </w:rPr>
-        <w:t>com.Springbootpace.SpringBoot</w:t>
-      </w:r>
-      <w:proofErr w:type="gramEnd"/>
-      <w:r>
-        <w:rPr>
-          <w:sz w:val="20"/>
-          <w:szCs w:val="20"/>
-        </w:rPr>
-        <w:t>.Entity.Admin</w:t>
+      <w:r>
+        <w:rPr>
+          <w:sz w:val="20"/>
+          <w:szCs w:val="20"/>
+        </w:rPr>
+        <w:t>com.Springbootpace.SpringBoot.Entity.Admin</w:t>
       </w:r>
       <w:proofErr w:type="spellEnd"/>
       <w:r>
@@ -1366,7 +1180,6 @@
         <w:t xml:space="preserve">    Optional&lt;Admin&gt; </w:t>
       </w:r>
       <w:proofErr w:type="spellStart"/>
-      <w:proofErr w:type="gramStart"/>
       <w:r>
         <w:rPr>
           <w:sz w:val="20"/>
@@ -1380,15 +1193,7 @@
           <w:sz w:val="20"/>
           <w:szCs w:val="20"/>
         </w:rPr>
-        <w:t>(</w:t>
-      </w:r>
-      <w:proofErr w:type="gramEnd"/>
-      <w:r>
-        <w:rPr>
-          <w:sz w:val="20"/>
-          <w:szCs w:val="20"/>
-        </w:rPr>
-        <w:t>String email);</w:t>
+        <w:t>(String email);</w:t>
       </w:r>
     </w:p>
     <w:p>
@@ -1449,21 +1254,12 @@
         <w:t xml:space="preserve">package </w:t>
       </w:r>
       <w:proofErr w:type="spellStart"/>
-      <w:proofErr w:type="gramStart"/>
-      <w:r>
-        <w:rPr>
-          <w:sz w:val="20"/>
-          <w:szCs w:val="20"/>
-        </w:rPr>
-        <w:t>com.Springbootpace.SpringBoot</w:t>
-      </w:r>
-      <w:proofErr w:type="gramEnd"/>
-      <w:r>
-        <w:rPr>
-          <w:sz w:val="20"/>
-          <w:szCs w:val="20"/>
-        </w:rPr>
-        <w:t>.Service</w:t>
+      <w:r>
+        <w:rPr>
+          <w:sz w:val="20"/>
+          <w:szCs w:val="20"/>
+        </w:rPr>
+        <w:t>com.Springbootpace.SpringBoot.Service</w:t>
       </w:r>
       <w:proofErr w:type="spellEnd"/>
       <w:r>
@@ -1497,21 +1293,12 @@
         <w:t xml:space="preserve">import </w:t>
       </w:r>
       <w:proofErr w:type="spellStart"/>
-      <w:proofErr w:type="gramStart"/>
-      <w:r>
-        <w:rPr>
-          <w:sz w:val="20"/>
-          <w:szCs w:val="20"/>
-        </w:rPr>
-        <w:t>com.Springbootpace.SpringBoot</w:t>
-      </w:r>
-      <w:proofErr w:type="gramEnd"/>
-      <w:r>
-        <w:rPr>
-          <w:sz w:val="20"/>
-          <w:szCs w:val="20"/>
-        </w:rPr>
-        <w:t>.Entity.Admin</w:t>
+      <w:r>
+        <w:rPr>
+          <w:sz w:val="20"/>
+          <w:szCs w:val="20"/>
+        </w:rPr>
+        <w:t>com.Springbootpace.SpringBoot.Entity.Admin</w:t>
       </w:r>
       <w:proofErr w:type="spellEnd"/>
       <w:r>
@@ -1592,7 +1379,6 @@
         <w:t xml:space="preserve"> </w:t>
       </w:r>
       <w:proofErr w:type="spellStart"/>
-      <w:proofErr w:type="gramStart"/>
       <w:r>
         <w:rPr>
           <w:sz w:val="20"/>
@@ -1606,15 +1392,7 @@
           <w:sz w:val="20"/>
           <w:szCs w:val="20"/>
         </w:rPr>
-        <w:t>(</w:t>
-      </w:r>
-      <w:proofErr w:type="gramEnd"/>
-      <w:r>
-        <w:rPr>
-          <w:sz w:val="20"/>
-          <w:szCs w:val="20"/>
-        </w:rPr>
-        <w:t>String email, String password);</w:t>
+        <w:t>(String email, String password);</w:t>
       </w:r>
     </w:p>
     <w:p>
@@ -1647,7 +1425,6 @@
         <w:t xml:space="preserve">    Admin </w:t>
       </w:r>
       <w:proofErr w:type="spellStart"/>
-      <w:proofErr w:type="gramStart"/>
       <w:r>
         <w:rPr>
           <w:sz w:val="20"/>
@@ -1661,15 +1438,7 @@
           <w:sz w:val="20"/>
           <w:szCs w:val="20"/>
         </w:rPr>
-        <w:t>(</w:t>
-      </w:r>
-      <w:proofErr w:type="gramEnd"/>
-      <w:r>
-        <w:rPr>
-          <w:sz w:val="20"/>
-          <w:szCs w:val="20"/>
-        </w:rPr>
-        <w:t xml:space="preserve">String email); </w:t>
+        <w:t xml:space="preserve">(String email); </w:t>
       </w:r>
     </w:p>
     <w:p>
@@ -1733,23 +1502,13 @@
         <w:t xml:space="preserve">package </w:t>
       </w:r>
       <w:proofErr w:type="spellStart"/>
-      <w:proofErr w:type="gramStart"/>
-      <w:r>
-        <w:rPr>
-          <w:sz w:val="20"/>
-          <w:szCs w:val="20"/>
-          <w:lang w:val="en-US"/>
-        </w:rPr>
-        <w:t>com.Springbootpace.SpringBoot</w:t>
-      </w:r>
-      <w:proofErr w:type="gramEnd"/>
-      <w:r>
-        <w:rPr>
-          <w:sz w:val="20"/>
-          <w:szCs w:val="20"/>
-          <w:lang w:val="en-US"/>
-        </w:rPr>
-        <w:t>.Service</w:t>
+      <w:r>
+        <w:rPr>
+          <w:sz w:val="20"/>
+          <w:szCs w:val="20"/>
+          <w:lang w:val="en-US"/>
+        </w:rPr>
+        <w:t>com.Springbootpace.SpringBoot.Service</w:t>
       </w:r>
       <w:proofErr w:type="spellEnd"/>
       <w:r>
@@ -1787,23 +1546,13 @@
         <w:t xml:space="preserve">import </w:t>
       </w:r>
       <w:proofErr w:type="spellStart"/>
-      <w:proofErr w:type="gramStart"/>
-      <w:r>
-        <w:rPr>
-          <w:sz w:val="20"/>
-          <w:szCs w:val="20"/>
-          <w:lang w:val="en-US"/>
-        </w:rPr>
-        <w:t>java.util</w:t>
-      </w:r>
-      <w:proofErr w:type="gramEnd"/>
-      <w:r>
-        <w:rPr>
-          <w:sz w:val="20"/>
-          <w:szCs w:val="20"/>
-          <w:lang w:val="en-US"/>
-        </w:rPr>
-        <w:t>.Optional</w:t>
+      <w:r>
+        <w:rPr>
+          <w:sz w:val="20"/>
+          <w:szCs w:val="20"/>
+          <w:lang w:val="en-US"/>
+        </w:rPr>
+        <w:t>java.util.Optional</w:t>
       </w:r>
       <w:proofErr w:type="spellEnd"/>
       <w:r>
@@ -1841,53 +1590,15 @@
         <w:t xml:space="preserve">import </w:t>
       </w:r>
       <w:proofErr w:type="spellStart"/>
-      <w:proofErr w:type="gramStart"/>
-      <w:r>
-        <w:rPr>
-          <w:sz w:val="20"/>
-          <w:szCs w:val="20"/>
-          <w:lang w:val="en-US"/>
-        </w:rPr>
-        <w:t>org.springframework</w:t>
-      </w:r>
-      <w:proofErr w:type="gramEnd"/>
-      <w:r>
-        <w:rPr>
-          <w:sz w:val="20"/>
-          <w:szCs w:val="20"/>
-          <w:lang w:val="en-US"/>
-        </w:rPr>
-        <w:t>.</w:t>
-      </w:r>
-      <w:proofErr w:type="gramStart"/>
-      <w:r>
-        <w:rPr>
-          <w:sz w:val="20"/>
-          <w:szCs w:val="20"/>
-          <w:lang w:val="en-US"/>
-        </w:rPr>
-        <w:t>beans.factory</w:t>
-      </w:r>
-      <w:proofErr w:type="gramEnd"/>
-      <w:r>
-        <w:rPr>
-          <w:sz w:val="20"/>
-          <w:szCs w:val="20"/>
-          <w:lang w:val="en-US"/>
-        </w:rPr>
-        <w:t>.</w:t>
-      </w:r>
-      <w:proofErr w:type="gramStart"/>
-      <w:r>
-        <w:rPr>
-          <w:sz w:val="20"/>
-          <w:szCs w:val="20"/>
-          <w:lang w:val="en-US"/>
-        </w:rPr>
-        <w:t>annotation.Autowired</w:t>
-      </w:r>
-      <w:proofErr w:type="spellEnd"/>
-      <w:proofErr w:type="gramEnd"/>
+      <w:r>
+        <w:rPr>
+          <w:sz w:val="20"/>
+          <w:szCs w:val="20"/>
+          <w:lang w:val="en-US"/>
+        </w:rPr>
+        <w:t>org.springframework.beans.factory.annotation.Autowired</w:t>
+      </w:r>
+      <w:proofErr w:type="spellEnd"/>
       <w:r>
         <w:rPr>
           <w:sz w:val="20"/>
@@ -1914,53 +1625,15 @@
         <w:t xml:space="preserve">import </w:t>
       </w:r>
       <w:proofErr w:type="spellStart"/>
-      <w:proofErr w:type="gramStart"/>
-      <w:r>
-        <w:rPr>
-          <w:sz w:val="20"/>
-          <w:szCs w:val="20"/>
-          <w:lang w:val="en-US"/>
-        </w:rPr>
-        <w:t>org.springframework</w:t>
-      </w:r>
-      <w:proofErr w:type="gramEnd"/>
-      <w:r>
-        <w:rPr>
-          <w:sz w:val="20"/>
-          <w:szCs w:val="20"/>
-          <w:lang w:val="en-US"/>
-        </w:rPr>
-        <w:t>.</w:t>
-      </w:r>
-      <w:proofErr w:type="gramStart"/>
-      <w:r>
-        <w:rPr>
-          <w:sz w:val="20"/>
-          <w:szCs w:val="20"/>
-          <w:lang w:val="en-US"/>
-        </w:rPr>
-        <w:t>security.crypto</w:t>
-      </w:r>
-      <w:proofErr w:type="gramEnd"/>
-      <w:r>
-        <w:rPr>
-          <w:sz w:val="20"/>
-          <w:szCs w:val="20"/>
-          <w:lang w:val="en-US"/>
-        </w:rPr>
-        <w:t>.</w:t>
-      </w:r>
-      <w:proofErr w:type="gramStart"/>
-      <w:r>
-        <w:rPr>
-          <w:sz w:val="20"/>
-          <w:szCs w:val="20"/>
-          <w:lang w:val="en-US"/>
-        </w:rPr>
-        <w:t>password.PasswordEncoder</w:t>
-      </w:r>
-      <w:proofErr w:type="spellEnd"/>
-      <w:proofErr w:type="gramEnd"/>
+      <w:r>
+        <w:rPr>
+          <w:sz w:val="20"/>
+          <w:szCs w:val="20"/>
+          <w:lang w:val="en-US"/>
+        </w:rPr>
+        <w:t>org.springframework.security.crypto.password.PasswordEncoder</w:t>
+      </w:r>
+      <w:proofErr w:type="spellEnd"/>
       <w:r>
         <w:rPr>
           <w:sz w:val="20"/>
@@ -1987,35 +1660,15 @@
         <w:t xml:space="preserve">import </w:t>
       </w:r>
       <w:proofErr w:type="spellStart"/>
-      <w:proofErr w:type="gramStart"/>
-      <w:r>
-        <w:rPr>
-          <w:sz w:val="20"/>
-          <w:szCs w:val="20"/>
-          <w:lang w:val="en-US"/>
-        </w:rPr>
-        <w:t>org.springframework</w:t>
-      </w:r>
-      <w:proofErr w:type="gramEnd"/>
-      <w:r>
-        <w:rPr>
-          <w:sz w:val="20"/>
-          <w:szCs w:val="20"/>
-          <w:lang w:val="en-US"/>
-        </w:rPr>
-        <w:t>.</w:t>
-      </w:r>
-      <w:proofErr w:type="gramStart"/>
-      <w:r>
-        <w:rPr>
-          <w:sz w:val="20"/>
-          <w:szCs w:val="20"/>
-          <w:lang w:val="en-US"/>
-        </w:rPr>
-        <w:t>stereotype.Service</w:t>
-      </w:r>
-      <w:proofErr w:type="spellEnd"/>
-      <w:proofErr w:type="gramEnd"/>
+      <w:r>
+        <w:rPr>
+          <w:sz w:val="20"/>
+          <w:szCs w:val="20"/>
+          <w:lang w:val="en-US"/>
+        </w:rPr>
+        <w:t>org.springframework.stereotype.Service</w:t>
+      </w:r>
+      <w:proofErr w:type="spellEnd"/>
       <w:r>
         <w:rPr>
           <w:sz w:val="20"/>
@@ -2051,23 +1704,13 @@
         <w:t xml:space="preserve">import </w:t>
       </w:r>
       <w:proofErr w:type="spellStart"/>
-      <w:proofErr w:type="gramStart"/>
-      <w:r>
-        <w:rPr>
-          <w:sz w:val="20"/>
-          <w:szCs w:val="20"/>
-          <w:lang w:val="en-US"/>
-        </w:rPr>
-        <w:t>com.Springbootpace.SpringBoot</w:t>
-      </w:r>
-      <w:proofErr w:type="gramEnd"/>
-      <w:r>
-        <w:rPr>
-          <w:sz w:val="20"/>
-          <w:szCs w:val="20"/>
-          <w:lang w:val="en-US"/>
-        </w:rPr>
-        <w:t>.Entity.Admin</w:t>
+      <w:r>
+        <w:rPr>
+          <w:sz w:val="20"/>
+          <w:szCs w:val="20"/>
+          <w:lang w:val="en-US"/>
+        </w:rPr>
+        <w:t>com.Springbootpace.SpringBoot.Entity.Admin</w:t>
       </w:r>
       <w:proofErr w:type="spellEnd"/>
       <w:r>
@@ -2096,23 +1739,13 @@
         <w:t xml:space="preserve">import </w:t>
       </w:r>
       <w:proofErr w:type="spellStart"/>
-      <w:proofErr w:type="gramStart"/>
-      <w:r>
-        <w:rPr>
-          <w:sz w:val="20"/>
-          <w:szCs w:val="20"/>
-          <w:lang w:val="en-US"/>
-        </w:rPr>
-        <w:t>com.Springbootpace.SpringBoot</w:t>
-      </w:r>
-      <w:proofErr w:type="gramEnd"/>
-      <w:r>
-        <w:rPr>
-          <w:sz w:val="20"/>
-          <w:szCs w:val="20"/>
-          <w:lang w:val="en-US"/>
-        </w:rPr>
-        <w:t>.Repositary.AdminRepository</w:t>
+      <w:r>
+        <w:rPr>
+          <w:sz w:val="20"/>
+          <w:szCs w:val="20"/>
+          <w:lang w:val="en-US"/>
+        </w:rPr>
+        <w:t>com.Springbootpace.SpringBoot.Repositary.AdminRepository</w:t>
       </w:r>
       <w:proofErr w:type="spellEnd"/>
       <w:r>
@@ -2413,7 +2046,6 @@
         <w:t xml:space="preserve"> </w:t>
       </w:r>
       <w:proofErr w:type="spellStart"/>
-      <w:proofErr w:type="gramStart"/>
       <w:r>
         <w:rPr>
           <w:sz w:val="20"/>
@@ -2429,16 +2061,7 @@
           <w:szCs w:val="20"/>
           <w:lang w:val="en-US"/>
         </w:rPr>
-        <w:t>(</w:t>
-      </w:r>
-      <w:proofErr w:type="gramEnd"/>
-      <w:r>
-        <w:rPr>
-          <w:sz w:val="20"/>
-          <w:szCs w:val="20"/>
-          <w:lang w:val="en-US"/>
-        </w:rPr>
-        <w:t>String email, String password) {</w:t>
+        <w:t>(String email, String password) {</w:t>
       </w:r>
     </w:p>
     <w:p>
@@ -2493,7 +2116,6 @@
         <w:t xml:space="preserve">        return </w:t>
       </w:r>
       <w:proofErr w:type="spellStart"/>
-      <w:proofErr w:type="gramStart"/>
       <w:r>
         <w:rPr>
           <w:sz w:val="20"/>
@@ -2503,7 +2125,6 @@
         <w:t>admin.isPresent</w:t>
       </w:r>
       <w:proofErr w:type="spellEnd"/>
-      <w:proofErr w:type="gramEnd"/>
       <w:r>
         <w:rPr>
           <w:sz w:val="20"/>
@@ -2546,16 +2167,7 @@
           <w:szCs w:val="20"/>
           <w:lang w:val="en-US"/>
         </w:rPr>
-        <w:t>(</w:t>
-      </w:r>
-      <w:proofErr w:type="gramStart"/>
-      <w:r>
-        <w:rPr>
-          <w:sz w:val="20"/>
-          <w:szCs w:val="20"/>
-          <w:lang w:val="en-US"/>
-        </w:rPr>
-        <w:t>).</w:t>
+        <w:t>().</w:t>
       </w:r>
       <w:proofErr w:type="spellStart"/>
       <w:r>
@@ -2567,7 +2179,6 @@
         <w:t>getPassword</w:t>
       </w:r>
       <w:proofErr w:type="spellEnd"/>
-      <w:proofErr w:type="gramEnd"/>
       <w:r>
         <w:rPr>
           <w:sz w:val="20"/>
@@ -2645,7 +2256,6 @@
         <w:t xml:space="preserve">    public Admin </w:t>
       </w:r>
       <w:proofErr w:type="spellStart"/>
-      <w:proofErr w:type="gramStart"/>
       <w:r>
         <w:rPr>
           <w:sz w:val="20"/>
@@ -2661,16 +2271,7 @@
           <w:szCs w:val="20"/>
           <w:lang w:val="en-US"/>
         </w:rPr>
-        <w:t>(</w:t>
-      </w:r>
-      <w:proofErr w:type="gramEnd"/>
-      <w:r>
-        <w:rPr>
-          <w:sz w:val="20"/>
-          <w:szCs w:val="20"/>
-          <w:lang w:val="en-US"/>
-        </w:rPr>
-        <w:t>String email) {</w:t>
+        <w:t>(String email) {</w:t>
       </w:r>
     </w:p>
     <w:p>
@@ -2705,16 +2306,7 @@
           <w:szCs w:val="20"/>
           <w:lang w:val="en-US"/>
         </w:rPr>
-        <w:t>(email</w:t>
-      </w:r>
-      <w:proofErr w:type="gramStart"/>
-      <w:r>
-        <w:rPr>
-          <w:sz w:val="20"/>
-          <w:szCs w:val="20"/>
-          <w:lang w:val="en-US"/>
-        </w:rPr>
-        <w:t>).</w:t>
+        <w:t>(email).</w:t>
       </w:r>
       <w:proofErr w:type="spellStart"/>
       <w:r>
@@ -2726,7 +2318,6 @@
         <w:t>orElse</w:t>
       </w:r>
       <w:proofErr w:type="spellEnd"/>
-      <w:proofErr w:type="gramEnd"/>
       <w:r>
         <w:rPr>
           <w:sz w:val="20"/>
@@ -2816,23 +2407,13 @@
         <w:t xml:space="preserve">package </w:t>
       </w:r>
       <w:proofErr w:type="spellStart"/>
-      <w:proofErr w:type="gramStart"/>
-      <w:r>
-        <w:rPr>
-          <w:sz w:val="20"/>
-          <w:szCs w:val="20"/>
-          <w:lang w:val="en-US"/>
-        </w:rPr>
-        <w:t>com.Springbootpace.SpringBoot</w:t>
-      </w:r>
-      <w:proofErr w:type="gramEnd"/>
-      <w:r>
-        <w:rPr>
-          <w:sz w:val="20"/>
-          <w:szCs w:val="20"/>
-          <w:lang w:val="en-US"/>
-        </w:rPr>
-        <w:t>.Controller</w:t>
+      <w:r>
+        <w:rPr>
+          <w:sz w:val="20"/>
+          <w:szCs w:val="20"/>
+          <w:lang w:val="en-US"/>
+        </w:rPr>
+        <w:t>com.Springbootpace.SpringBoot.Controller</w:t>
       </w:r>
       <w:proofErr w:type="spellEnd"/>
       <w:r>
@@ -2870,23 +2451,13 @@
         <w:t xml:space="preserve">import </w:t>
       </w:r>
       <w:proofErr w:type="spellStart"/>
-      <w:proofErr w:type="gramStart"/>
-      <w:r>
-        <w:rPr>
-          <w:sz w:val="20"/>
-          <w:szCs w:val="20"/>
-          <w:lang w:val="en-US"/>
-        </w:rPr>
-        <w:t>java.util</w:t>
-      </w:r>
-      <w:proofErr w:type="gramEnd"/>
-      <w:r>
-        <w:rPr>
-          <w:sz w:val="20"/>
-          <w:szCs w:val="20"/>
-          <w:lang w:val="en-US"/>
-        </w:rPr>
-        <w:t>.HashMap</w:t>
+      <w:r>
+        <w:rPr>
+          <w:sz w:val="20"/>
+          <w:szCs w:val="20"/>
+          <w:lang w:val="en-US"/>
+        </w:rPr>
+        <w:t>java.util.HashMap</w:t>
       </w:r>
       <w:proofErr w:type="spellEnd"/>
       <w:r>
@@ -2915,23 +2486,13 @@
         <w:t xml:space="preserve">import </w:t>
       </w:r>
       <w:proofErr w:type="spellStart"/>
-      <w:proofErr w:type="gramStart"/>
-      <w:r>
-        <w:rPr>
-          <w:sz w:val="20"/>
-          <w:szCs w:val="20"/>
-          <w:lang w:val="en-US"/>
-        </w:rPr>
-        <w:t>java.util</w:t>
-      </w:r>
-      <w:proofErr w:type="gramEnd"/>
-      <w:r>
-        <w:rPr>
-          <w:sz w:val="20"/>
-          <w:szCs w:val="20"/>
-          <w:lang w:val="en-US"/>
-        </w:rPr>
-        <w:t>.List</w:t>
+      <w:r>
+        <w:rPr>
+          <w:sz w:val="20"/>
+          <w:szCs w:val="20"/>
+          <w:lang w:val="en-US"/>
+        </w:rPr>
+        <w:t>java.util.List</w:t>
       </w:r>
       <w:proofErr w:type="spellEnd"/>
       <w:r>
@@ -2960,23 +2521,13 @@
         <w:t xml:space="preserve">import </w:t>
       </w:r>
       <w:proofErr w:type="spellStart"/>
-      <w:proofErr w:type="gramStart"/>
-      <w:r>
-        <w:rPr>
-          <w:sz w:val="20"/>
-          <w:szCs w:val="20"/>
-          <w:lang w:val="en-US"/>
-        </w:rPr>
-        <w:t>java.util</w:t>
-      </w:r>
-      <w:proofErr w:type="gramEnd"/>
-      <w:r>
-        <w:rPr>
-          <w:sz w:val="20"/>
-          <w:szCs w:val="20"/>
-          <w:lang w:val="en-US"/>
-        </w:rPr>
-        <w:t>.Map</w:t>
+      <w:r>
+        <w:rPr>
+          <w:sz w:val="20"/>
+          <w:szCs w:val="20"/>
+          <w:lang w:val="en-US"/>
+        </w:rPr>
+        <w:t>java.util.Map</w:t>
       </w:r>
       <w:proofErr w:type="spellEnd"/>
       <w:r>
@@ -3014,53 +2565,15 @@
         <w:t xml:space="preserve">import </w:t>
       </w:r>
       <w:proofErr w:type="spellStart"/>
-      <w:proofErr w:type="gramStart"/>
-      <w:r>
-        <w:rPr>
-          <w:sz w:val="20"/>
-          <w:szCs w:val="20"/>
-          <w:lang w:val="en-US"/>
-        </w:rPr>
-        <w:t>org.springframework</w:t>
-      </w:r>
-      <w:proofErr w:type="gramEnd"/>
-      <w:r>
-        <w:rPr>
-          <w:sz w:val="20"/>
-          <w:szCs w:val="20"/>
-          <w:lang w:val="en-US"/>
-        </w:rPr>
-        <w:t>.</w:t>
-      </w:r>
-      <w:proofErr w:type="gramStart"/>
-      <w:r>
-        <w:rPr>
-          <w:sz w:val="20"/>
-          <w:szCs w:val="20"/>
-          <w:lang w:val="en-US"/>
-        </w:rPr>
-        <w:t>beans.factory</w:t>
-      </w:r>
-      <w:proofErr w:type="gramEnd"/>
-      <w:r>
-        <w:rPr>
-          <w:sz w:val="20"/>
-          <w:szCs w:val="20"/>
-          <w:lang w:val="en-US"/>
-        </w:rPr>
-        <w:t>.</w:t>
-      </w:r>
-      <w:proofErr w:type="gramStart"/>
-      <w:r>
-        <w:rPr>
-          <w:sz w:val="20"/>
-          <w:szCs w:val="20"/>
-          <w:lang w:val="en-US"/>
-        </w:rPr>
-        <w:t>annotation.Autowired</w:t>
-      </w:r>
-      <w:proofErr w:type="spellEnd"/>
-      <w:proofErr w:type="gramEnd"/>
+      <w:r>
+        <w:rPr>
+          <w:sz w:val="20"/>
+          <w:szCs w:val="20"/>
+          <w:lang w:val="en-US"/>
+        </w:rPr>
+        <w:t>org.springframework.beans.factory.annotation.Autowired</w:t>
+      </w:r>
+      <w:proofErr w:type="spellEnd"/>
       <w:r>
         <w:rPr>
           <w:sz w:val="20"/>
@@ -3087,35 +2600,15 @@
         <w:t xml:space="preserve">import </w:t>
       </w:r>
       <w:proofErr w:type="spellStart"/>
-      <w:proofErr w:type="gramStart"/>
-      <w:r>
-        <w:rPr>
-          <w:sz w:val="20"/>
-          <w:szCs w:val="20"/>
-          <w:lang w:val="en-US"/>
-        </w:rPr>
-        <w:t>org.springframework</w:t>
-      </w:r>
-      <w:proofErr w:type="gramEnd"/>
-      <w:r>
-        <w:rPr>
-          <w:sz w:val="20"/>
-          <w:szCs w:val="20"/>
-          <w:lang w:val="en-US"/>
-        </w:rPr>
-        <w:t>.</w:t>
-      </w:r>
-      <w:proofErr w:type="gramStart"/>
-      <w:r>
-        <w:rPr>
-          <w:sz w:val="20"/>
-          <w:szCs w:val="20"/>
-          <w:lang w:val="en-US"/>
-        </w:rPr>
-        <w:t>http.HttpStatus</w:t>
-      </w:r>
-      <w:proofErr w:type="spellEnd"/>
-      <w:proofErr w:type="gramEnd"/>
+      <w:r>
+        <w:rPr>
+          <w:sz w:val="20"/>
+          <w:szCs w:val="20"/>
+          <w:lang w:val="en-US"/>
+        </w:rPr>
+        <w:t>org.springframework.http.HttpStatus</w:t>
+      </w:r>
+      <w:proofErr w:type="spellEnd"/>
       <w:r>
         <w:rPr>
           <w:sz w:val="20"/>
@@ -3142,35 +2635,15 @@
         <w:t xml:space="preserve">import </w:t>
       </w:r>
       <w:proofErr w:type="spellStart"/>
-      <w:proofErr w:type="gramStart"/>
-      <w:r>
-        <w:rPr>
-          <w:sz w:val="20"/>
-          <w:szCs w:val="20"/>
-          <w:lang w:val="en-US"/>
-        </w:rPr>
-        <w:t>org.springframework</w:t>
-      </w:r>
-      <w:proofErr w:type="gramEnd"/>
-      <w:r>
-        <w:rPr>
-          <w:sz w:val="20"/>
-          <w:szCs w:val="20"/>
-          <w:lang w:val="en-US"/>
-        </w:rPr>
-        <w:t>.</w:t>
-      </w:r>
-      <w:proofErr w:type="gramStart"/>
-      <w:r>
-        <w:rPr>
-          <w:sz w:val="20"/>
-          <w:szCs w:val="20"/>
-          <w:lang w:val="en-US"/>
-        </w:rPr>
-        <w:t>http.ResponseEntity</w:t>
-      </w:r>
-      <w:proofErr w:type="spellEnd"/>
-      <w:proofErr w:type="gramEnd"/>
+      <w:r>
+        <w:rPr>
+          <w:sz w:val="20"/>
+          <w:szCs w:val="20"/>
+          <w:lang w:val="en-US"/>
+        </w:rPr>
+        <w:t>org.springframework.http.ResponseEntity</w:t>
+      </w:r>
+      <w:proofErr w:type="spellEnd"/>
       <w:r>
         <w:rPr>
           <w:sz w:val="20"/>
@@ -3197,53 +2670,15 @@
         <w:t xml:space="preserve">import </w:t>
       </w:r>
       <w:proofErr w:type="spellStart"/>
-      <w:proofErr w:type="gramStart"/>
-      <w:r>
-        <w:rPr>
-          <w:sz w:val="20"/>
-          <w:szCs w:val="20"/>
-          <w:lang w:val="en-US"/>
-        </w:rPr>
-        <w:t>org.springframework</w:t>
-      </w:r>
-      <w:proofErr w:type="gramEnd"/>
-      <w:r>
-        <w:rPr>
-          <w:sz w:val="20"/>
-          <w:szCs w:val="20"/>
-          <w:lang w:val="en-US"/>
-        </w:rPr>
-        <w:t>.</w:t>
-      </w:r>
-      <w:proofErr w:type="gramStart"/>
-      <w:r>
-        <w:rPr>
-          <w:sz w:val="20"/>
-          <w:szCs w:val="20"/>
-          <w:lang w:val="en-US"/>
-        </w:rPr>
-        <w:t>security.crypto</w:t>
-      </w:r>
-      <w:proofErr w:type="gramEnd"/>
-      <w:r>
-        <w:rPr>
-          <w:sz w:val="20"/>
-          <w:szCs w:val="20"/>
-          <w:lang w:val="en-US"/>
-        </w:rPr>
-        <w:t>.</w:t>
-      </w:r>
-      <w:proofErr w:type="gramStart"/>
-      <w:r>
-        <w:rPr>
-          <w:sz w:val="20"/>
-          <w:szCs w:val="20"/>
-          <w:lang w:val="en-US"/>
-        </w:rPr>
-        <w:t>password.PasswordEncoder</w:t>
-      </w:r>
-      <w:proofErr w:type="spellEnd"/>
-      <w:proofErr w:type="gramEnd"/>
+      <w:r>
+        <w:rPr>
+          <w:sz w:val="20"/>
+          <w:szCs w:val="20"/>
+          <w:lang w:val="en-US"/>
+        </w:rPr>
+        <w:t>org.springframework.security.crypto.password.PasswordEncoder</w:t>
+      </w:r>
+      <w:proofErr w:type="spellEnd"/>
       <w:r>
         <w:rPr>
           <w:sz w:val="20"/>
@@ -3270,43 +2705,129 @@
         <w:t xml:space="preserve">import </w:t>
       </w:r>
       <w:proofErr w:type="spellStart"/>
-      <w:proofErr w:type="gramStart"/>
-      <w:r>
-        <w:rPr>
-          <w:sz w:val="20"/>
-          <w:szCs w:val="20"/>
-          <w:lang w:val="en-US"/>
-        </w:rPr>
-        <w:t>org.springframework.web.bind</w:t>
-      </w:r>
-      <w:proofErr w:type="gramEnd"/>
-      <w:r>
-        <w:rPr>
-          <w:sz w:val="20"/>
-          <w:szCs w:val="20"/>
-          <w:lang w:val="en-US"/>
-        </w:rPr>
-        <w:t>.</w:t>
-      </w:r>
-      <w:proofErr w:type="gramStart"/>
-      <w:r>
-        <w:rPr>
-          <w:sz w:val="20"/>
-          <w:szCs w:val="20"/>
-          <w:lang w:val="en-US"/>
-        </w:rPr>
-        <w:t>annotation</w:t>
-      </w:r>
-      <w:proofErr w:type="spellEnd"/>
-      <w:r>
-        <w:rPr>
-          <w:sz w:val="20"/>
-          <w:szCs w:val="20"/>
-          <w:lang w:val="en-US"/>
-        </w:rPr>
-        <w:t>.*</w:t>
-      </w:r>
-      <w:proofErr w:type="gramEnd"/>
+      <w:r>
+        <w:rPr>
+          <w:sz w:val="20"/>
+          <w:szCs w:val="20"/>
+          <w:lang w:val="en-US"/>
+        </w:rPr>
+        <w:t>org.springframework.web.bind.annotation</w:t>
+      </w:r>
+      <w:proofErr w:type="spellEnd"/>
+      <w:r>
+        <w:rPr>
+          <w:sz w:val="20"/>
+          <w:szCs w:val="20"/>
+          <w:lang w:val="en-US"/>
+        </w:rPr>
+        <w:t>.*;</w:t>
+      </w:r>
+    </w:p>
+    <w:p>
+      <w:pPr>
+        <w:rPr>
+          <w:sz w:val="20"/>
+          <w:szCs w:val="20"/>
+          <w:lang w:val="en-US"/>
+        </w:rPr>
+      </w:pPr>
+    </w:p>
+    <w:p>
+      <w:pPr>
+        <w:rPr>
+          <w:sz w:val="20"/>
+          <w:szCs w:val="20"/>
+          <w:lang w:val="en-US"/>
+        </w:rPr>
+      </w:pPr>
+      <w:r>
+        <w:rPr>
+          <w:sz w:val="20"/>
+          <w:szCs w:val="20"/>
+          <w:lang w:val="en-US"/>
+        </w:rPr>
+        <w:t xml:space="preserve">import </w:t>
+      </w:r>
+      <w:proofErr w:type="spellStart"/>
+      <w:r>
+        <w:rPr>
+          <w:sz w:val="20"/>
+          <w:szCs w:val="20"/>
+          <w:lang w:val="en-US"/>
+        </w:rPr>
+        <w:t>com.Springbootpace.SpringBoot.Entity</w:t>
+      </w:r>
+      <w:proofErr w:type="spellEnd"/>
+      <w:r>
+        <w:rPr>
+          <w:sz w:val="20"/>
+          <w:szCs w:val="20"/>
+          <w:lang w:val="en-US"/>
+        </w:rPr>
+        <w:t>.*;</w:t>
+      </w:r>
+    </w:p>
+    <w:p>
+      <w:pPr>
+        <w:rPr>
+          <w:sz w:val="20"/>
+          <w:szCs w:val="20"/>
+          <w:lang w:val="en-US"/>
+        </w:rPr>
+      </w:pPr>
+      <w:r>
+        <w:rPr>
+          <w:sz w:val="20"/>
+          <w:szCs w:val="20"/>
+          <w:lang w:val="en-US"/>
+        </w:rPr>
+        <w:t xml:space="preserve">import </w:t>
+      </w:r>
+      <w:proofErr w:type="spellStart"/>
+      <w:r>
+        <w:rPr>
+          <w:sz w:val="20"/>
+          <w:szCs w:val="20"/>
+          <w:lang w:val="en-US"/>
+        </w:rPr>
+        <w:t>com.Springbootpace.SpringBoot.Service</w:t>
+      </w:r>
+      <w:proofErr w:type="spellEnd"/>
+      <w:r>
+        <w:rPr>
+          <w:sz w:val="20"/>
+          <w:szCs w:val="20"/>
+          <w:lang w:val="en-US"/>
+        </w:rPr>
+        <w:t>.*;</w:t>
+      </w:r>
+    </w:p>
+    <w:p>
+      <w:pPr>
+        <w:rPr>
+          <w:sz w:val="20"/>
+          <w:szCs w:val="20"/>
+          <w:lang w:val="en-US"/>
+        </w:rPr>
+      </w:pPr>
+      <w:r>
+        <w:rPr>
+          <w:sz w:val="20"/>
+          <w:szCs w:val="20"/>
+          <w:lang w:val="en-US"/>
+        </w:rPr>
+        <w:t xml:space="preserve">import </w:t>
+      </w:r>
+      <w:proofErr w:type="spellStart"/>
+      <w:r>
+        <w:rPr>
+          <w:sz w:val="20"/>
+          <w:szCs w:val="20"/>
+          <w:lang w:val="en-US"/>
+        </w:rPr>
+        <w:t>com.Springbootpace.SpringBoot.dto.LoginRequest</w:t>
+      </w:r>
+      <w:proofErr w:type="spellEnd"/>
       <w:r>
         <w:rPr>
           <w:sz w:val="20"/>
@@ -3339,176 +2860,6 @@
           <w:szCs w:val="20"/>
           <w:lang w:val="en-US"/>
         </w:rPr>
-        <w:t xml:space="preserve">import </w:t>
-      </w:r>
-      <w:proofErr w:type="spellStart"/>
-      <w:proofErr w:type="gramStart"/>
-      <w:r>
-        <w:rPr>
-          <w:sz w:val="20"/>
-          <w:szCs w:val="20"/>
-          <w:lang w:val="en-US"/>
-        </w:rPr>
-        <w:t>com.Springbootpace.SpringBoot</w:t>
-      </w:r>
-      <w:proofErr w:type="gramEnd"/>
-      <w:r>
-        <w:rPr>
-          <w:sz w:val="20"/>
-          <w:szCs w:val="20"/>
-          <w:lang w:val="en-US"/>
-        </w:rPr>
-        <w:t>.</w:t>
-      </w:r>
-      <w:proofErr w:type="gramStart"/>
-      <w:r>
-        <w:rPr>
-          <w:sz w:val="20"/>
-          <w:szCs w:val="20"/>
-          <w:lang w:val="en-US"/>
-        </w:rPr>
-        <w:t>Entity</w:t>
-      </w:r>
-      <w:proofErr w:type="spellEnd"/>
-      <w:r>
-        <w:rPr>
-          <w:sz w:val="20"/>
-          <w:szCs w:val="20"/>
-          <w:lang w:val="en-US"/>
-        </w:rPr>
-        <w:t>.*</w:t>
-      </w:r>
-      <w:proofErr w:type="gramEnd"/>
-      <w:r>
-        <w:rPr>
-          <w:sz w:val="20"/>
-          <w:szCs w:val="20"/>
-          <w:lang w:val="en-US"/>
-        </w:rPr>
-        <w:t>;</w:t>
-      </w:r>
-    </w:p>
-    <w:p>
-      <w:pPr>
-        <w:rPr>
-          <w:sz w:val="20"/>
-          <w:szCs w:val="20"/>
-          <w:lang w:val="en-US"/>
-        </w:rPr>
-      </w:pPr>
-      <w:r>
-        <w:rPr>
-          <w:sz w:val="20"/>
-          <w:szCs w:val="20"/>
-          <w:lang w:val="en-US"/>
-        </w:rPr>
-        <w:t xml:space="preserve">import </w:t>
-      </w:r>
-      <w:proofErr w:type="spellStart"/>
-      <w:proofErr w:type="gramStart"/>
-      <w:r>
-        <w:rPr>
-          <w:sz w:val="20"/>
-          <w:szCs w:val="20"/>
-          <w:lang w:val="en-US"/>
-        </w:rPr>
-        <w:t>com.Springbootpace.SpringBoot</w:t>
-      </w:r>
-      <w:proofErr w:type="gramEnd"/>
-      <w:r>
-        <w:rPr>
-          <w:sz w:val="20"/>
-          <w:szCs w:val="20"/>
-          <w:lang w:val="en-US"/>
-        </w:rPr>
-        <w:t>.</w:t>
-      </w:r>
-      <w:proofErr w:type="gramStart"/>
-      <w:r>
-        <w:rPr>
-          <w:sz w:val="20"/>
-          <w:szCs w:val="20"/>
-          <w:lang w:val="en-US"/>
-        </w:rPr>
-        <w:t>Service</w:t>
-      </w:r>
-      <w:proofErr w:type="spellEnd"/>
-      <w:r>
-        <w:rPr>
-          <w:sz w:val="20"/>
-          <w:szCs w:val="20"/>
-          <w:lang w:val="en-US"/>
-        </w:rPr>
-        <w:t>.*</w:t>
-      </w:r>
-      <w:proofErr w:type="gramEnd"/>
-      <w:r>
-        <w:rPr>
-          <w:sz w:val="20"/>
-          <w:szCs w:val="20"/>
-          <w:lang w:val="en-US"/>
-        </w:rPr>
-        <w:t>;</w:t>
-      </w:r>
-    </w:p>
-    <w:p>
-      <w:pPr>
-        <w:rPr>
-          <w:sz w:val="20"/>
-          <w:szCs w:val="20"/>
-          <w:lang w:val="en-US"/>
-        </w:rPr>
-      </w:pPr>
-      <w:r>
-        <w:rPr>
-          <w:sz w:val="20"/>
-          <w:szCs w:val="20"/>
-          <w:lang w:val="en-US"/>
-        </w:rPr>
-        <w:t xml:space="preserve">import </w:t>
-      </w:r>
-      <w:proofErr w:type="spellStart"/>
-      <w:r>
-        <w:rPr>
-          <w:sz w:val="20"/>
-          <w:szCs w:val="20"/>
-          <w:lang w:val="en-US"/>
-        </w:rPr>
-        <w:t>com.Springbootpace.SpringBoot.dto.LoginRequest</w:t>
-      </w:r>
-      <w:proofErr w:type="spellEnd"/>
-      <w:r>
-        <w:rPr>
-          <w:sz w:val="20"/>
-          <w:szCs w:val="20"/>
-          <w:lang w:val="en-US"/>
-        </w:rPr>
-        <w:t>;</w:t>
-      </w:r>
-    </w:p>
-    <w:p>
-      <w:pPr>
-        <w:rPr>
-          <w:sz w:val="20"/>
-          <w:szCs w:val="20"/>
-          <w:lang w:val="en-US"/>
-        </w:rPr>
-      </w:pPr>
-    </w:p>
-    <w:p>
-      <w:pPr>
-        <w:rPr>
-          <w:sz w:val="20"/>
-          <w:szCs w:val="20"/>
-          <w:lang w:val="en-US"/>
-        </w:rPr>
-      </w:pPr>
-      <w:r>
-        <w:rPr>
-          <w:sz w:val="20"/>
-          <w:szCs w:val="20"/>
-          <w:lang w:val="en-US"/>
-        </w:rPr>
         <w:t>@RestController</w:t>
       </w:r>
     </w:p>
@@ -3543,25 +2894,7 @@
           <w:szCs w:val="20"/>
           <w:lang w:val="en-US"/>
         </w:rPr>
-        <w:t>@</w:t>
-      </w:r>
-      <w:proofErr w:type="gramStart"/>
-      <w:r>
-        <w:rPr>
-          <w:sz w:val="20"/>
-          <w:szCs w:val="20"/>
-          <w:lang w:val="en-US"/>
-        </w:rPr>
-        <w:t>CrossOrigin(</w:t>
-      </w:r>
-      <w:proofErr w:type="gramEnd"/>
-      <w:r>
-        <w:rPr>
-          <w:sz w:val="20"/>
-          <w:szCs w:val="20"/>
-          <w:lang w:val="en-US"/>
-        </w:rPr>
-        <w:t>origins = "*")</w:t>
+        <w:t>@CrossOrigin(origins = "*")</w:t>
       </w:r>
     </w:p>
     <w:p>
@@ -4307,25 +3640,7 @@
           <w:szCs w:val="20"/>
           <w:lang w:val="en-US"/>
         </w:rPr>
-        <w:t xml:space="preserve">&lt;Map&lt;String, String&gt;&gt; </w:t>
-      </w:r>
-      <w:proofErr w:type="gramStart"/>
-      <w:r>
-        <w:rPr>
-          <w:sz w:val="20"/>
-          <w:szCs w:val="20"/>
-          <w:lang w:val="en-US"/>
-        </w:rPr>
-        <w:t>login(</w:t>
-      </w:r>
-      <w:proofErr w:type="gramEnd"/>
-      <w:r>
-        <w:rPr>
-          <w:sz w:val="20"/>
-          <w:szCs w:val="20"/>
-          <w:lang w:val="en-US"/>
-        </w:rPr>
-        <w:t xml:space="preserve">@RequestBody </w:t>
+        <w:t xml:space="preserve">&lt;Map&lt;String, String&gt;&gt; login(@RequestBody </w:t>
       </w:r>
       <w:proofErr w:type="spellStart"/>
       <w:r>
@@ -4399,7 +3714,6 @@
         <w:t>(</w:t>
       </w:r>
       <w:proofErr w:type="spellStart"/>
-      <w:proofErr w:type="gramStart"/>
       <w:r>
         <w:rPr>
           <w:sz w:val="20"/>
@@ -4409,7 +3723,6 @@
         <w:t>request.getEmail</w:t>
       </w:r>
       <w:proofErr w:type="spellEnd"/>
-      <w:proofErr w:type="gramEnd"/>
       <w:r>
         <w:rPr>
           <w:sz w:val="20"/>
@@ -4433,69 +3746,33 @@
           <w:szCs w:val="20"/>
           <w:lang w:val="en-US"/>
         </w:rPr>
-        <w:t xml:space="preserve">        Map&lt;String, String&gt; response = new HashMap&lt;</w:t>
-      </w:r>
-      <w:proofErr w:type="gramStart"/>
-      <w:r>
-        <w:rPr>
-          <w:sz w:val="20"/>
-          <w:szCs w:val="20"/>
-          <w:lang w:val="en-US"/>
-        </w:rPr>
-        <w:t>&gt;(</w:t>
-      </w:r>
-      <w:proofErr w:type="gramEnd"/>
-      <w:r>
-        <w:rPr>
-          <w:sz w:val="20"/>
-          <w:szCs w:val="20"/>
-          <w:lang w:val="en-US"/>
-        </w:rPr>
-        <w:t>);</w:t>
-      </w:r>
-    </w:p>
-    <w:p>
-      <w:pPr>
-        <w:rPr>
-          <w:sz w:val="20"/>
-          <w:szCs w:val="20"/>
-          <w:lang w:val="en-US"/>
-        </w:rPr>
-      </w:pPr>
-    </w:p>
-    <w:p>
-      <w:pPr>
-        <w:rPr>
-          <w:sz w:val="20"/>
-          <w:szCs w:val="20"/>
-          <w:lang w:val="en-US"/>
-        </w:rPr>
-      </w:pPr>
-      <w:r>
-        <w:rPr>
-          <w:sz w:val="20"/>
-          <w:szCs w:val="20"/>
-          <w:lang w:val="en-US"/>
-        </w:rPr>
-        <w:t xml:space="preserve">        if (</w:t>
-      </w:r>
-      <w:proofErr w:type="gramStart"/>
-      <w:r>
-        <w:rPr>
-          <w:sz w:val="20"/>
-          <w:szCs w:val="20"/>
-          <w:lang w:val="en-US"/>
-        </w:rPr>
-        <w:t>admin !</w:t>
-      </w:r>
-      <w:proofErr w:type="gramEnd"/>
-      <w:r>
-        <w:rPr>
-          <w:sz w:val="20"/>
-          <w:szCs w:val="20"/>
-          <w:lang w:val="en-US"/>
-        </w:rPr>
-        <w:t xml:space="preserve">= null &amp;&amp; </w:t>
+        <w:t xml:space="preserve">        Map&lt;String, String&gt; response = new HashMap&lt;&gt;();</w:t>
+      </w:r>
+    </w:p>
+    <w:p>
+      <w:pPr>
+        <w:rPr>
+          <w:sz w:val="20"/>
+          <w:szCs w:val="20"/>
+          <w:lang w:val="en-US"/>
+        </w:rPr>
+      </w:pPr>
+    </w:p>
+    <w:p>
+      <w:pPr>
+        <w:rPr>
+          <w:sz w:val="20"/>
+          <w:szCs w:val="20"/>
+          <w:lang w:val="en-US"/>
+        </w:rPr>
+      </w:pPr>
+      <w:r>
+        <w:rPr>
+          <w:sz w:val="20"/>
+          <w:szCs w:val="20"/>
+          <w:lang w:val="en-US"/>
+        </w:rPr>
+        <w:t xml:space="preserve">        if (admin != null &amp;&amp; </w:t>
       </w:r>
       <w:proofErr w:type="spellStart"/>
       <w:r>
@@ -4516,7 +3793,6 @@
         <w:t>(</w:t>
       </w:r>
       <w:proofErr w:type="spellStart"/>
-      <w:proofErr w:type="gramStart"/>
       <w:r>
         <w:rPr>
           <w:sz w:val="20"/>
@@ -4526,7 +3802,6 @@
         <w:t>request.getPassword</w:t>
       </w:r>
       <w:proofErr w:type="spellEnd"/>
-      <w:proofErr w:type="gramEnd"/>
       <w:r>
         <w:rPr>
           <w:sz w:val="20"/>
@@ -4536,7 +3811,6 @@
         <w:t xml:space="preserve">(), </w:t>
       </w:r>
       <w:proofErr w:type="spellStart"/>
-      <w:proofErr w:type="gramStart"/>
       <w:r>
         <w:rPr>
           <w:sz w:val="20"/>
@@ -4546,7 +3820,6 @@
         <w:t>admin.getPassword</w:t>
       </w:r>
       <w:proofErr w:type="spellEnd"/>
-      <w:proofErr w:type="gramEnd"/>
       <w:r>
         <w:rPr>
           <w:sz w:val="20"/>
@@ -4573,7 +3846,6 @@
         <w:t xml:space="preserve">            </w:t>
       </w:r>
       <w:proofErr w:type="spellStart"/>
-      <w:proofErr w:type="gramStart"/>
       <w:r>
         <w:rPr>
           <w:sz w:val="20"/>
@@ -4589,259 +3861,218 @@
           <w:szCs w:val="20"/>
           <w:lang w:val="en-US"/>
         </w:rPr>
+        <w:t>("message", "Login Successful");</w:t>
+      </w:r>
+    </w:p>
+    <w:p>
+      <w:pPr>
+        <w:rPr>
+          <w:sz w:val="20"/>
+          <w:szCs w:val="20"/>
+          <w:lang w:val="en-US"/>
+        </w:rPr>
+      </w:pPr>
+      <w:r>
+        <w:rPr>
+          <w:sz w:val="20"/>
+          <w:szCs w:val="20"/>
+          <w:lang w:val="en-US"/>
+        </w:rPr>
+        <w:t xml:space="preserve">            </w:t>
+      </w:r>
+      <w:proofErr w:type="spellStart"/>
+      <w:r>
+        <w:rPr>
+          <w:sz w:val="20"/>
+          <w:szCs w:val="20"/>
+          <w:lang w:val="en-US"/>
+        </w:rPr>
+        <w:t>response.put</w:t>
+      </w:r>
+      <w:proofErr w:type="spellEnd"/>
+      <w:r>
+        <w:rPr>
+          <w:sz w:val="20"/>
+          <w:szCs w:val="20"/>
+          <w:lang w:val="en-US"/>
+        </w:rPr>
+        <w:t>("role", "ADMIN");</w:t>
+      </w:r>
+    </w:p>
+    <w:p>
+      <w:pPr>
+        <w:rPr>
+          <w:sz w:val="20"/>
+          <w:szCs w:val="20"/>
+          <w:lang w:val="en-US"/>
+        </w:rPr>
+      </w:pPr>
+      <w:r>
+        <w:rPr>
+          <w:sz w:val="20"/>
+          <w:szCs w:val="20"/>
+          <w:lang w:val="en-US"/>
+        </w:rPr>
+        <w:t xml:space="preserve">            </w:t>
+      </w:r>
+      <w:proofErr w:type="spellStart"/>
+      <w:r>
+        <w:rPr>
+          <w:sz w:val="20"/>
+          <w:szCs w:val="20"/>
+          <w:lang w:val="en-US"/>
+        </w:rPr>
+        <w:t>response.put</w:t>
+      </w:r>
+      <w:proofErr w:type="spellEnd"/>
+      <w:r>
+        <w:rPr>
+          <w:sz w:val="20"/>
+          <w:szCs w:val="20"/>
+          <w:lang w:val="en-US"/>
+        </w:rPr>
+        <w:t xml:space="preserve">("email", </w:t>
+      </w:r>
+      <w:proofErr w:type="spellStart"/>
+      <w:r>
+        <w:rPr>
+          <w:sz w:val="20"/>
+          <w:szCs w:val="20"/>
+          <w:lang w:val="en-US"/>
+        </w:rPr>
+        <w:t>admin.getEmail</w:t>
+      </w:r>
+      <w:proofErr w:type="spellEnd"/>
+      <w:r>
+        <w:rPr>
+          <w:sz w:val="20"/>
+          <w:szCs w:val="20"/>
+          <w:lang w:val="en-US"/>
+        </w:rPr>
+        <w:t>());</w:t>
+      </w:r>
+    </w:p>
+    <w:p>
+      <w:pPr>
+        <w:rPr>
+          <w:sz w:val="20"/>
+          <w:szCs w:val="20"/>
+          <w:lang w:val="en-US"/>
+        </w:rPr>
+      </w:pPr>
+      <w:r>
+        <w:rPr>
+          <w:sz w:val="20"/>
+          <w:szCs w:val="20"/>
+          <w:lang w:val="en-US"/>
+        </w:rPr>
+        <w:t xml:space="preserve">            return </w:t>
+      </w:r>
+      <w:proofErr w:type="spellStart"/>
+      <w:r>
+        <w:rPr>
+          <w:sz w:val="20"/>
+          <w:szCs w:val="20"/>
+          <w:lang w:val="en-US"/>
+        </w:rPr>
+        <w:t>ResponseEntity.ok</w:t>
+      </w:r>
+      <w:proofErr w:type="spellEnd"/>
+      <w:r>
+        <w:rPr>
+          <w:sz w:val="20"/>
+          <w:szCs w:val="20"/>
+          <w:lang w:val="en-US"/>
+        </w:rPr>
+        <w:t>(response);</w:t>
+      </w:r>
+    </w:p>
+    <w:p>
+      <w:pPr>
+        <w:rPr>
+          <w:sz w:val="20"/>
+          <w:szCs w:val="20"/>
+          <w:lang w:val="en-US"/>
+        </w:rPr>
+      </w:pPr>
+      <w:r>
+        <w:rPr>
+          <w:sz w:val="20"/>
+          <w:szCs w:val="20"/>
+          <w:lang w:val="en-US"/>
+        </w:rPr>
+        <w:t xml:space="preserve">        } else {</w:t>
+      </w:r>
+    </w:p>
+    <w:p>
+      <w:pPr>
+        <w:rPr>
+          <w:sz w:val="20"/>
+          <w:szCs w:val="20"/>
+          <w:lang w:val="en-US"/>
+        </w:rPr>
+      </w:pPr>
+      <w:r>
+        <w:rPr>
+          <w:sz w:val="20"/>
+          <w:szCs w:val="20"/>
+          <w:lang w:val="en-US"/>
+        </w:rPr>
+        <w:t xml:space="preserve">            </w:t>
+      </w:r>
+      <w:proofErr w:type="spellStart"/>
+      <w:r>
+        <w:rPr>
+          <w:sz w:val="20"/>
+          <w:szCs w:val="20"/>
+          <w:lang w:val="en-US"/>
+        </w:rPr>
+        <w:t>response.put</w:t>
+      </w:r>
+      <w:proofErr w:type="spellEnd"/>
+      <w:r>
+        <w:rPr>
+          <w:sz w:val="20"/>
+          <w:szCs w:val="20"/>
+          <w:lang w:val="en-US"/>
+        </w:rPr>
+        <w:t>("message", "Invalid credentials");</w:t>
+      </w:r>
+    </w:p>
+    <w:p>
+      <w:pPr>
+        <w:rPr>
+          <w:sz w:val="20"/>
+          <w:szCs w:val="20"/>
+          <w:lang w:val="en-US"/>
+        </w:rPr>
+      </w:pPr>
+      <w:r>
+        <w:rPr>
+          <w:sz w:val="20"/>
+          <w:szCs w:val="20"/>
+          <w:lang w:val="en-US"/>
+        </w:rPr>
+        <w:t xml:space="preserve">            return </w:t>
+      </w:r>
+      <w:proofErr w:type="spellStart"/>
+      <w:r>
+        <w:rPr>
+          <w:sz w:val="20"/>
+          <w:szCs w:val="20"/>
+          <w:lang w:val="en-US"/>
+        </w:rPr>
+        <w:t>ResponseEntity.status</w:t>
+      </w:r>
+      <w:proofErr w:type="spellEnd"/>
+      <w:r>
+        <w:rPr>
+          <w:sz w:val="20"/>
+          <w:szCs w:val="20"/>
+          <w:lang w:val="en-US"/>
+        </w:rPr>
         <w:t>(</w:t>
       </w:r>
-      <w:proofErr w:type="gramEnd"/>
-      <w:r>
-        <w:rPr>
-          <w:sz w:val="20"/>
-          <w:szCs w:val="20"/>
-          <w:lang w:val="en-US"/>
-        </w:rPr>
-        <w:t>"message", "Login Successful");</w:t>
-      </w:r>
-    </w:p>
-    <w:p>
-      <w:pPr>
-        <w:rPr>
-          <w:sz w:val="20"/>
-          <w:szCs w:val="20"/>
-          <w:lang w:val="en-US"/>
-        </w:rPr>
-      </w:pPr>
-      <w:r>
-        <w:rPr>
-          <w:sz w:val="20"/>
-          <w:szCs w:val="20"/>
-          <w:lang w:val="en-US"/>
-        </w:rPr>
-        <w:t xml:space="preserve">            </w:t>
-      </w:r>
-      <w:proofErr w:type="spellStart"/>
-      <w:proofErr w:type="gramStart"/>
-      <w:r>
-        <w:rPr>
-          <w:sz w:val="20"/>
-          <w:szCs w:val="20"/>
-          <w:lang w:val="en-US"/>
-        </w:rPr>
-        <w:t>response.put</w:t>
-      </w:r>
-      <w:proofErr w:type="spellEnd"/>
-      <w:r>
-        <w:rPr>
-          <w:sz w:val="20"/>
-          <w:szCs w:val="20"/>
-          <w:lang w:val="en-US"/>
-        </w:rPr>
-        <w:t>(</w:t>
-      </w:r>
-      <w:proofErr w:type="gramEnd"/>
-      <w:r>
-        <w:rPr>
-          <w:sz w:val="20"/>
-          <w:szCs w:val="20"/>
-          <w:lang w:val="en-US"/>
-        </w:rPr>
-        <w:t>"role", "ADMIN");</w:t>
-      </w:r>
-    </w:p>
-    <w:p>
-      <w:pPr>
-        <w:rPr>
-          <w:sz w:val="20"/>
-          <w:szCs w:val="20"/>
-          <w:lang w:val="en-US"/>
-        </w:rPr>
-      </w:pPr>
-      <w:r>
-        <w:rPr>
-          <w:sz w:val="20"/>
-          <w:szCs w:val="20"/>
-          <w:lang w:val="en-US"/>
-        </w:rPr>
-        <w:t xml:space="preserve">            </w:t>
-      </w:r>
-      <w:proofErr w:type="spellStart"/>
-      <w:proofErr w:type="gramStart"/>
-      <w:r>
-        <w:rPr>
-          <w:sz w:val="20"/>
-          <w:szCs w:val="20"/>
-          <w:lang w:val="en-US"/>
-        </w:rPr>
-        <w:t>response.put</w:t>
-      </w:r>
-      <w:proofErr w:type="spellEnd"/>
-      <w:r>
-        <w:rPr>
-          <w:sz w:val="20"/>
-          <w:szCs w:val="20"/>
-          <w:lang w:val="en-US"/>
-        </w:rPr>
-        <w:t>(</w:t>
-      </w:r>
-      <w:proofErr w:type="gramEnd"/>
-      <w:r>
-        <w:rPr>
-          <w:sz w:val="20"/>
-          <w:szCs w:val="20"/>
-          <w:lang w:val="en-US"/>
-        </w:rPr>
-        <w:t xml:space="preserve">"email", </w:t>
-      </w:r>
-      <w:proofErr w:type="spellStart"/>
-      <w:proofErr w:type="gramStart"/>
-      <w:r>
-        <w:rPr>
-          <w:sz w:val="20"/>
-          <w:szCs w:val="20"/>
-          <w:lang w:val="en-US"/>
-        </w:rPr>
-        <w:t>admin.getEmail</w:t>
-      </w:r>
-      <w:proofErr w:type="spellEnd"/>
-      <w:proofErr w:type="gramEnd"/>
-      <w:r>
-        <w:rPr>
-          <w:sz w:val="20"/>
-          <w:szCs w:val="20"/>
-          <w:lang w:val="en-US"/>
-        </w:rPr>
-        <w:t>());</w:t>
-      </w:r>
-    </w:p>
-    <w:p>
-      <w:pPr>
-        <w:rPr>
-          <w:sz w:val="20"/>
-          <w:szCs w:val="20"/>
-          <w:lang w:val="en-US"/>
-        </w:rPr>
-      </w:pPr>
-      <w:r>
-        <w:rPr>
-          <w:sz w:val="20"/>
-          <w:szCs w:val="20"/>
-          <w:lang w:val="en-US"/>
-        </w:rPr>
-        <w:t xml:space="preserve">            return </w:t>
-      </w:r>
-      <w:proofErr w:type="spellStart"/>
-      <w:r>
-        <w:rPr>
-          <w:sz w:val="20"/>
-          <w:szCs w:val="20"/>
-          <w:lang w:val="en-US"/>
-        </w:rPr>
-        <w:t>ResponseEntity.ok</w:t>
-      </w:r>
-      <w:proofErr w:type="spellEnd"/>
-      <w:r>
-        <w:rPr>
-          <w:sz w:val="20"/>
-          <w:szCs w:val="20"/>
-          <w:lang w:val="en-US"/>
-        </w:rPr>
-        <w:t>(response);</w:t>
-      </w:r>
-    </w:p>
-    <w:p>
-      <w:pPr>
-        <w:rPr>
-          <w:sz w:val="20"/>
-          <w:szCs w:val="20"/>
-          <w:lang w:val="en-US"/>
-        </w:rPr>
-      </w:pPr>
-      <w:r>
-        <w:rPr>
-          <w:sz w:val="20"/>
-          <w:szCs w:val="20"/>
-          <w:lang w:val="en-US"/>
-        </w:rPr>
-        <w:t xml:space="preserve">        } else {</w:t>
-      </w:r>
-    </w:p>
-    <w:p>
-      <w:pPr>
-        <w:rPr>
-          <w:sz w:val="20"/>
-          <w:szCs w:val="20"/>
-          <w:lang w:val="en-US"/>
-        </w:rPr>
-      </w:pPr>
-      <w:r>
-        <w:rPr>
-          <w:sz w:val="20"/>
-          <w:szCs w:val="20"/>
-          <w:lang w:val="en-US"/>
-        </w:rPr>
-        <w:t xml:space="preserve">            </w:t>
-      </w:r>
-      <w:proofErr w:type="spellStart"/>
-      <w:proofErr w:type="gramStart"/>
-      <w:r>
-        <w:rPr>
-          <w:sz w:val="20"/>
-          <w:szCs w:val="20"/>
-          <w:lang w:val="en-US"/>
-        </w:rPr>
-        <w:t>response.put</w:t>
-      </w:r>
-      <w:proofErr w:type="spellEnd"/>
-      <w:r>
-        <w:rPr>
-          <w:sz w:val="20"/>
-          <w:szCs w:val="20"/>
-          <w:lang w:val="en-US"/>
-        </w:rPr>
-        <w:t>(</w:t>
-      </w:r>
-      <w:proofErr w:type="gramEnd"/>
-      <w:r>
-        <w:rPr>
-          <w:sz w:val="20"/>
-          <w:szCs w:val="20"/>
-          <w:lang w:val="en-US"/>
-        </w:rPr>
-        <w:t>"message", "Invalid credentials");</w:t>
-      </w:r>
-    </w:p>
-    <w:p>
-      <w:pPr>
-        <w:rPr>
-          <w:sz w:val="20"/>
-          <w:szCs w:val="20"/>
-          <w:lang w:val="en-US"/>
-        </w:rPr>
-      </w:pPr>
-      <w:r>
-        <w:rPr>
-          <w:sz w:val="20"/>
-          <w:szCs w:val="20"/>
-          <w:lang w:val="en-US"/>
-        </w:rPr>
-        <w:t xml:space="preserve">            return </w:t>
-      </w:r>
-      <w:proofErr w:type="spellStart"/>
-      <w:r>
-        <w:rPr>
-          <w:sz w:val="20"/>
-          <w:szCs w:val="20"/>
-          <w:lang w:val="en-US"/>
-        </w:rPr>
-        <w:t>ResponseEntity.status</w:t>
-      </w:r>
-      <w:proofErr w:type="spellEnd"/>
-      <w:r>
-        <w:rPr>
-          <w:sz w:val="20"/>
-          <w:szCs w:val="20"/>
-          <w:lang w:val="en-US"/>
-        </w:rPr>
-        <w:t>(</w:t>
-      </w:r>
       <w:proofErr w:type="spellStart"/>
       <w:r>
         <w:rPr>
@@ -4852,23 +4083,13 @@
         <w:t>HttpStatus.UNAUTHORIZED</w:t>
       </w:r>
       <w:proofErr w:type="spellEnd"/>
-      <w:proofErr w:type="gramStart"/>
-      <w:r>
-        <w:rPr>
-          <w:sz w:val="20"/>
-          <w:szCs w:val="20"/>
-          <w:lang w:val="en-US"/>
-        </w:rPr>
-        <w:t>).body</w:t>
-      </w:r>
-      <w:proofErr w:type="gramEnd"/>
-      <w:r>
-        <w:rPr>
-          <w:sz w:val="20"/>
-          <w:szCs w:val="20"/>
-          <w:lang w:val="en-US"/>
-        </w:rPr>
-        <w:t>(response);</w:t>
+      <w:r>
+        <w:rPr>
+          <w:sz w:val="20"/>
+          <w:szCs w:val="20"/>
+          <w:lang w:val="en-US"/>
+        </w:rPr>
+        <w:t>).body(response);</w:t>
       </w:r>
     </w:p>
     <w:p>
@@ -4919,6 +4140,417 @@
         <w:rPr>
           <w:sz w:val="20"/>
           <w:szCs w:val="20"/>
+        </w:rPr>
+      </w:pPr>
+      <w:r>
+        <w:rPr>
+          <w:i/>
+          <w:iCs/>
+          <w:sz w:val="20"/>
+          <w:szCs w:val="20"/>
+        </w:rPr>
+        <w:t>@GetMapping</w:t>
+      </w:r>
+      <w:r>
+        <w:rPr>
+          <w:sz w:val="20"/>
+          <w:szCs w:val="20"/>
+        </w:rPr>
+        <w:t>("/summary")</w:t>
+      </w:r>
+    </w:p>
+    <w:p>
+      <w:pPr>
+        <w:rPr>
+          <w:sz w:val="20"/>
+          <w:szCs w:val="20"/>
+        </w:rPr>
+      </w:pPr>
+      <w:r>
+        <w:rPr>
+          <w:sz w:val="20"/>
+          <w:szCs w:val="20"/>
+        </w:rPr>
+        <w:t xml:space="preserve">    public </w:t>
+      </w:r>
+      <w:proofErr w:type="spellStart"/>
+      <w:r>
+        <w:rPr>
+          <w:sz w:val="20"/>
+          <w:szCs w:val="20"/>
+        </w:rPr>
+        <w:t>ResponseEntity</w:t>
+      </w:r>
+      <w:proofErr w:type="spellEnd"/>
+      <w:r>
+        <w:rPr>
+          <w:sz w:val="20"/>
+          <w:szCs w:val="20"/>
+        </w:rPr>
+        <w:t xml:space="preserve">&lt;Map&lt;String, Long&gt;&gt; </w:t>
+      </w:r>
+      <w:proofErr w:type="spellStart"/>
+      <w:r>
+        <w:rPr>
+          <w:sz w:val="20"/>
+          <w:szCs w:val="20"/>
+        </w:rPr>
+        <w:t>getBookingSummary</w:t>
+      </w:r>
+      <w:proofErr w:type="spellEnd"/>
+      <w:r>
+        <w:rPr>
+          <w:sz w:val="20"/>
+          <w:szCs w:val="20"/>
+        </w:rPr>
+        <w:t>() {</w:t>
+      </w:r>
+    </w:p>
+    <w:p>
+      <w:pPr>
+        <w:rPr>
+          <w:sz w:val="20"/>
+          <w:szCs w:val="20"/>
+        </w:rPr>
+      </w:pPr>
+      <w:r>
+        <w:rPr>
+          <w:sz w:val="20"/>
+          <w:szCs w:val="20"/>
+        </w:rPr>
+        <w:lastRenderedPageBreak/>
+        <w:t xml:space="preserve">        Map&lt;String, Long&gt; summary = new HashMap&lt;&gt;();</w:t>
+      </w:r>
+    </w:p>
+    <w:p>
+      <w:pPr>
+        <w:rPr>
+          <w:sz w:val="20"/>
+          <w:szCs w:val="20"/>
+        </w:rPr>
+      </w:pPr>
+      <w:r>
+        <w:rPr>
+          <w:sz w:val="20"/>
+          <w:szCs w:val="20"/>
+        </w:rPr>
+        <w:t xml:space="preserve">        </w:t>
+      </w:r>
+      <w:proofErr w:type="spellStart"/>
+      <w:r>
+        <w:rPr>
+          <w:sz w:val="20"/>
+          <w:szCs w:val="20"/>
+        </w:rPr>
+        <w:t>summary.put</w:t>
+      </w:r>
+      <w:proofErr w:type="spellEnd"/>
+      <w:r>
+        <w:rPr>
+          <w:sz w:val="20"/>
+          <w:szCs w:val="20"/>
+        </w:rPr>
+        <w:t xml:space="preserve">("hotels", </w:t>
+      </w:r>
+      <w:proofErr w:type="spellStart"/>
+      <w:r>
+        <w:rPr>
+          <w:sz w:val="20"/>
+          <w:szCs w:val="20"/>
+        </w:rPr>
+        <w:t>hotelService.getAllBookings</w:t>
+      </w:r>
+      <w:proofErr w:type="spellEnd"/>
+      <w:r>
+        <w:rPr>
+          <w:sz w:val="20"/>
+          <w:szCs w:val="20"/>
+        </w:rPr>
+        <w:t>().stream().count());</w:t>
+      </w:r>
+    </w:p>
+    <w:p>
+      <w:pPr>
+        <w:rPr>
+          <w:sz w:val="20"/>
+          <w:szCs w:val="20"/>
+        </w:rPr>
+      </w:pPr>
+      <w:r>
+        <w:rPr>
+          <w:sz w:val="20"/>
+          <w:szCs w:val="20"/>
+        </w:rPr>
+        <w:t xml:space="preserve">        </w:t>
+      </w:r>
+      <w:proofErr w:type="spellStart"/>
+      <w:r>
+        <w:rPr>
+          <w:sz w:val="20"/>
+          <w:szCs w:val="20"/>
+        </w:rPr>
+        <w:t>summary.put</w:t>
+      </w:r>
+      <w:proofErr w:type="spellEnd"/>
+      <w:r>
+        <w:rPr>
+          <w:sz w:val="20"/>
+          <w:szCs w:val="20"/>
+        </w:rPr>
+        <w:t xml:space="preserve">("flights", </w:t>
+      </w:r>
+      <w:proofErr w:type="spellStart"/>
+      <w:r>
+        <w:rPr>
+          <w:sz w:val="20"/>
+          <w:szCs w:val="20"/>
+        </w:rPr>
+        <w:t>flightService.getAllBookings</w:t>
+      </w:r>
+      <w:proofErr w:type="spellEnd"/>
+      <w:r>
+        <w:rPr>
+          <w:sz w:val="20"/>
+          <w:szCs w:val="20"/>
+        </w:rPr>
+        <w:t>().stream().count());</w:t>
+      </w:r>
+    </w:p>
+    <w:p>
+      <w:pPr>
+        <w:rPr>
+          <w:sz w:val="20"/>
+          <w:szCs w:val="20"/>
+        </w:rPr>
+      </w:pPr>
+      <w:r>
+        <w:rPr>
+          <w:sz w:val="20"/>
+          <w:szCs w:val="20"/>
+        </w:rPr>
+        <w:t xml:space="preserve">        </w:t>
+      </w:r>
+      <w:proofErr w:type="spellStart"/>
+      <w:r>
+        <w:rPr>
+          <w:sz w:val="20"/>
+          <w:szCs w:val="20"/>
+        </w:rPr>
+        <w:t>summary.put</w:t>
+      </w:r>
+      <w:proofErr w:type="spellEnd"/>
+      <w:r>
+        <w:rPr>
+          <w:sz w:val="20"/>
+          <w:szCs w:val="20"/>
+        </w:rPr>
+        <w:t xml:space="preserve">("cabs", </w:t>
+      </w:r>
+      <w:proofErr w:type="spellStart"/>
+      <w:r>
+        <w:rPr>
+          <w:sz w:val="20"/>
+          <w:szCs w:val="20"/>
+        </w:rPr>
+        <w:t>cabService.getAllBookings</w:t>
+      </w:r>
+      <w:proofErr w:type="spellEnd"/>
+      <w:r>
+        <w:rPr>
+          <w:sz w:val="20"/>
+          <w:szCs w:val="20"/>
+        </w:rPr>
+        <w:t>().stream().count());</w:t>
+      </w:r>
+    </w:p>
+    <w:p>
+      <w:pPr>
+        <w:rPr>
+          <w:sz w:val="20"/>
+          <w:szCs w:val="20"/>
+        </w:rPr>
+      </w:pPr>
+      <w:r>
+        <w:rPr>
+          <w:sz w:val="20"/>
+          <w:szCs w:val="20"/>
+        </w:rPr>
+        <w:t xml:space="preserve">        </w:t>
+      </w:r>
+      <w:proofErr w:type="spellStart"/>
+      <w:r>
+        <w:rPr>
+          <w:sz w:val="20"/>
+          <w:szCs w:val="20"/>
+        </w:rPr>
+        <w:t>summary.put</w:t>
+      </w:r>
+      <w:proofErr w:type="spellEnd"/>
+      <w:r>
+        <w:rPr>
+          <w:sz w:val="20"/>
+          <w:szCs w:val="20"/>
+        </w:rPr>
+        <w:t>("</w:t>
+      </w:r>
+      <w:proofErr w:type="spellStart"/>
+      <w:r>
+        <w:rPr>
+          <w:sz w:val="20"/>
+          <w:szCs w:val="20"/>
+        </w:rPr>
+        <w:t>touristPackages</w:t>
+      </w:r>
+      <w:proofErr w:type="spellEnd"/>
+      <w:r>
+        <w:rPr>
+          <w:sz w:val="20"/>
+          <w:szCs w:val="20"/>
+        </w:rPr>
+        <w:t xml:space="preserve">", </w:t>
+      </w:r>
+      <w:proofErr w:type="spellStart"/>
+      <w:r>
+        <w:rPr>
+          <w:sz w:val="20"/>
+          <w:szCs w:val="20"/>
+        </w:rPr>
+        <w:t>touristService.getAllBookings</w:t>
+      </w:r>
+      <w:proofErr w:type="spellEnd"/>
+      <w:r>
+        <w:rPr>
+          <w:sz w:val="20"/>
+          <w:szCs w:val="20"/>
+        </w:rPr>
+        <w:t>().stream().count());</w:t>
+      </w:r>
+    </w:p>
+    <w:p>
+      <w:pPr>
+        <w:rPr>
+          <w:sz w:val="20"/>
+          <w:szCs w:val="20"/>
+        </w:rPr>
+      </w:pPr>
+      <w:r>
+        <w:rPr>
+          <w:sz w:val="20"/>
+          <w:szCs w:val="20"/>
+        </w:rPr>
+        <w:t xml:space="preserve">        </w:t>
+      </w:r>
+      <w:proofErr w:type="spellStart"/>
+      <w:r>
+        <w:rPr>
+          <w:sz w:val="20"/>
+          <w:szCs w:val="20"/>
+        </w:rPr>
+        <w:t>summary.put</w:t>
+      </w:r>
+      <w:proofErr w:type="spellEnd"/>
+      <w:r>
+        <w:rPr>
+          <w:sz w:val="20"/>
+          <w:szCs w:val="20"/>
+        </w:rPr>
+        <w:t xml:space="preserve">("users", </w:t>
+      </w:r>
+      <w:proofErr w:type="spellStart"/>
+      <w:r>
+        <w:rPr>
+          <w:sz w:val="20"/>
+          <w:szCs w:val="20"/>
+        </w:rPr>
+        <w:t>userService.getAllUsers</w:t>
+      </w:r>
+      <w:proofErr w:type="spellEnd"/>
+      <w:r>
+        <w:rPr>
+          <w:sz w:val="20"/>
+          <w:szCs w:val="20"/>
+        </w:rPr>
+        <w:t>().stream().count());</w:t>
+      </w:r>
+    </w:p>
+    <w:p>
+      <w:pPr>
+        <w:rPr>
+          <w:sz w:val="20"/>
+          <w:szCs w:val="20"/>
+        </w:rPr>
+      </w:pPr>
+    </w:p>
+    <w:p>
+      <w:pPr>
+        <w:rPr>
+          <w:sz w:val="20"/>
+          <w:szCs w:val="20"/>
+        </w:rPr>
+      </w:pPr>
+      <w:r>
+        <w:rPr>
+          <w:sz w:val="20"/>
+          <w:szCs w:val="20"/>
+        </w:rPr>
+        <w:t xml:space="preserve">        return </w:t>
+      </w:r>
+      <w:proofErr w:type="spellStart"/>
+      <w:r>
+        <w:rPr>
+          <w:sz w:val="20"/>
+          <w:szCs w:val="20"/>
+        </w:rPr>
+        <w:t>ResponseEntity.</w:t>
+      </w:r>
+      <w:r>
+        <w:rPr>
+          <w:i/>
+          <w:iCs/>
+          <w:sz w:val="20"/>
+          <w:szCs w:val="20"/>
+        </w:rPr>
+        <w:t>ok</w:t>
+      </w:r>
+      <w:proofErr w:type="spellEnd"/>
+      <w:r>
+        <w:rPr>
+          <w:sz w:val="20"/>
+          <w:szCs w:val="20"/>
+        </w:rPr>
+        <w:t>(summary);</w:t>
+      </w:r>
+    </w:p>
+    <w:p>
+      <w:pPr>
+        <w:rPr>
+          <w:sz w:val="20"/>
+          <w:szCs w:val="20"/>
+          <w:lang w:val="en-US"/>
+        </w:rPr>
+      </w:pPr>
+      <w:r>
+        <w:rPr>
+          <w:sz w:val="20"/>
+          <w:szCs w:val="20"/>
+        </w:rPr>
+        <w:t xml:space="preserve">    }</w:t>
+      </w:r>
+    </w:p>
+    <w:p>
+      <w:pPr>
+        <w:rPr>
+          <w:sz w:val="20"/>
+          <w:szCs w:val="20"/>
+          <w:lang w:val="en-US"/>
+        </w:rPr>
+      </w:pPr>
+    </w:p>
+    <w:p>
+      <w:pPr>
+        <w:rPr>
+          <w:sz w:val="20"/>
+          <w:szCs w:val="20"/>
           <w:lang w:val="en-US"/>
         </w:rPr>
       </w:pPr>
@@ -4948,7 +4580,6 @@
         <w:t xml:space="preserve">    public List&lt;User&gt; </w:t>
       </w:r>
       <w:proofErr w:type="spellStart"/>
-      <w:proofErr w:type="gramStart"/>
       <w:r>
         <w:rPr>
           <w:sz w:val="20"/>
@@ -4964,16 +4595,574 @@
           <w:szCs w:val="20"/>
           <w:lang w:val="en-US"/>
         </w:rPr>
-        <w:t>(</w:t>
-      </w:r>
-      <w:proofErr w:type="gramEnd"/>
-      <w:r>
-        <w:rPr>
-          <w:sz w:val="20"/>
-          <w:szCs w:val="20"/>
-          <w:lang w:val="en-US"/>
-        </w:rPr>
-        <w:t>) {</w:t>
+        <w:t>() {</w:t>
+      </w:r>
+    </w:p>
+    <w:p>
+      <w:pPr>
+        <w:rPr>
+          <w:sz w:val="20"/>
+          <w:szCs w:val="20"/>
+          <w:lang w:val="en-US"/>
+        </w:rPr>
+      </w:pPr>
+      <w:r>
+        <w:rPr>
+          <w:sz w:val="20"/>
+          <w:szCs w:val="20"/>
+          <w:lang w:val="en-US"/>
+        </w:rPr>
+        <w:t xml:space="preserve">        return </w:t>
+      </w:r>
+      <w:proofErr w:type="spellStart"/>
+      <w:r>
+        <w:rPr>
+          <w:sz w:val="20"/>
+          <w:szCs w:val="20"/>
+          <w:lang w:val="en-US"/>
+        </w:rPr>
+        <w:t>userService.getAllUsers</w:t>
+      </w:r>
+      <w:proofErr w:type="spellEnd"/>
+      <w:r>
+        <w:rPr>
+          <w:sz w:val="20"/>
+          <w:szCs w:val="20"/>
+          <w:lang w:val="en-US"/>
+        </w:rPr>
+        <w:t>();</w:t>
+      </w:r>
+    </w:p>
+    <w:p>
+      <w:pPr>
+        <w:rPr>
+          <w:sz w:val="20"/>
+          <w:szCs w:val="20"/>
+          <w:lang w:val="en-US"/>
+        </w:rPr>
+      </w:pPr>
+      <w:r>
+        <w:rPr>
+          <w:sz w:val="20"/>
+          <w:szCs w:val="20"/>
+          <w:lang w:val="en-US"/>
+        </w:rPr>
+        <w:t xml:space="preserve">    }</w:t>
+      </w:r>
+    </w:p>
+    <w:p>
+      <w:pPr>
+        <w:rPr>
+          <w:sz w:val="20"/>
+          <w:szCs w:val="20"/>
+          <w:lang w:val="en-US"/>
+        </w:rPr>
+      </w:pPr>
+    </w:p>
+    <w:p>
+      <w:pPr>
+        <w:rPr>
+          <w:sz w:val="20"/>
+          <w:szCs w:val="20"/>
+          <w:lang w:val="en-US"/>
+        </w:rPr>
+      </w:pPr>
+      <w:r>
+        <w:rPr>
+          <w:sz w:val="20"/>
+          <w:szCs w:val="20"/>
+          <w:lang w:val="en-US"/>
+        </w:rPr>
+        <w:t xml:space="preserve">    @GetMapping("/hotels")</w:t>
+      </w:r>
+    </w:p>
+    <w:p>
+      <w:pPr>
+        <w:rPr>
+          <w:sz w:val="20"/>
+          <w:szCs w:val="20"/>
+          <w:lang w:val="en-US"/>
+        </w:rPr>
+      </w:pPr>
+      <w:r>
+        <w:rPr>
+          <w:sz w:val="20"/>
+          <w:szCs w:val="20"/>
+          <w:lang w:val="en-US"/>
+        </w:rPr>
+        <w:t xml:space="preserve">    public List&lt;</w:t>
+      </w:r>
+      <w:proofErr w:type="spellStart"/>
+      <w:r>
+        <w:rPr>
+          <w:sz w:val="20"/>
+          <w:szCs w:val="20"/>
+          <w:lang w:val="en-US"/>
+        </w:rPr>
+        <w:t>HotelBooking</w:t>
+      </w:r>
+      <w:proofErr w:type="spellEnd"/>
+      <w:r>
+        <w:rPr>
+          <w:sz w:val="20"/>
+          <w:szCs w:val="20"/>
+          <w:lang w:val="en-US"/>
+        </w:rPr>
+        <w:t xml:space="preserve">&gt; </w:t>
+      </w:r>
+      <w:proofErr w:type="spellStart"/>
+      <w:r>
+        <w:rPr>
+          <w:sz w:val="20"/>
+          <w:szCs w:val="20"/>
+          <w:lang w:val="en-US"/>
+        </w:rPr>
+        <w:t>getAllHotelBookings</w:t>
+      </w:r>
+      <w:proofErr w:type="spellEnd"/>
+      <w:r>
+        <w:rPr>
+          <w:sz w:val="20"/>
+          <w:szCs w:val="20"/>
+          <w:lang w:val="en-US"/>
+        </w:rPr>
+        <w:t>() {</w:t>
+      </w:r>
+    </w:p>
+    <w:p>
+      <w:pPr>
+        <w:rPr>
+          <w:sz w:val="20"/>
+          <w:szCs w:val="20"/>
+          <w:lang w:val="en-US"/>
+        </w:rPr>
+      </w:pPr>
+      <w:r>
+        <w:rPr>
+          <w:sz w:val="20"/>
+          <w:szCs w:val="20"/>
+          <w:lang w:val="en-US"/>
+        </w:rPr>
+        <w:t xml:space="preserve">        return </w:t>
+      </w:r>
+      <w:proofErr w:type="spellStart"/>
+      <w:r>
+        <w:rPr>
+          <w:sz w:val="20"/>
+          <w:szCs w:val="20"/>
+          <w:lang w:val="en-US"/>
+        </w:rPr>
+        <w:t>hotelService.getAllBookings</w:t>
+      </w:r>
+      <w:proofErr w:type="spellEnd"/>
+      <w:r>
+        <w:rPr>
+          <w:sz w:val="20"/>
+          <w:szCs w:val="20"/>
+          <w:lang w:val="en-US"/>
+        </w:rPr>
+        <w:t>();</w:t>
+      </w:r>
+    </w:p>
+    <w:p>
+      <w:pPr>
+        <w:rPr>
+          <w:sz w:val="20"/>
+          <w:szCs w:val="20"/>
+          <w:lang w:val="en-US"/>
+        </w:rPr>
+      </w:pPr>
+      <w:r>
+        <w:rPr>
+          <w:sz w:val="20"/>
+          <w:szCs w:val="20"/>
+          <w:lang w:val="en-US"/>
+        </w:rPr>
+        <w:t xml:space="preserve">    }</w:t>
+      </w:r>
+    </w:p>
+    <w:p>
+      <w:pPr>
+        <w:rPr>
+          <w:sz w:val="20"/>
+          <w:szCs w:val="20"/>
+          <w:lang w:val="en-US"/>
+        </w:rPr>
+      </w:pPr>
+    </w:p>
+    <w:p>
+      <w:pPr>
+        <w:rPr>
+          <w:sz w:val="20"/>
+          <w:szCs w:val="20"/>
+          <w:lang w:val="en-US"/>
+        </w:rPr>
+      </w:pPr>
+      <w:r>
+        <w:rPr>
+          <w:sz w:val="20"/>
+          <w:szCs w:val="20"/>
+          <w:lang w:val="en-US"/>
+        </w:rPr>
+        <w:t xml:space="preserve">    @GetMapping("/cabs")</w:t>
+      </w:r>
+    </w:p>
+    <w:p>
+      <w:pPr>
+        <w:rPr>
+          <w:sz w:val="20"/>
+          <w:szCs w:val="20"/>
+          <w:lang w:val="en-US"/>
+        </w:rPr>
+      </w:pPr>
+      <w:r>
+        <w:rPr>
+          <w:sz w:val="20"/>
+          <w:szCs w:val="20"/>
+          <w:lang w:val="en-US"/>
+        </w:rPr>
+        <w:t xml:space="preserve">    public List&lt;</w:t>
+      </w:r>
+      <w:proofErr w:type="spellStart"/>
+      <w:r>
+        <w:rPr>
+          <w:sz w:val="20"/>
+          <w:szCs w:val="20"/>
+          <w:lang w:val="en-US"/>
+        </w:rPr>
+        <w:t>CabBooking</w:t>
+      </w:r>
+      <w:proofErr w:type="spellEnd"/>
+      <w:r>
+        <w:rPr>
+          <w:sz w:val="20"/>
+          <w:szCs w:val="20"/>
+          <w:lang w:val="en-US"/>
+        </w:rPr>
+        <w:t xml:space="preserve">&gt; </w:t>
+      </w:r>
+      <w:proofErr w:type="spellStart"/>
+      <w:r>
+        <w:rPr>
+          <w:sz w:val="20"/>
+          <w:szCs w:val="20"/>
+          <w:lang w:val="en-US"/>
+        </w:rPr>
+        <w:t>getAllCabBookings</w:t>
+      </w:r>
+      <w:proofErr w:type="spellEnd"/>
+      <w:r>
+        <w:rPr>
+          <w:sz w:val="20"/>
+          <w:szCs w:val="20"/>
+          <w:lang w:val="en-US"/>
+        </w:rPr>
+        <w:t>() {</w:t>
+      </w:r>
+    </w:p>
+    <w:p>
+      <w:pPr>
+        <w:rPr>
+          <w:sz w:val="20"/>
+          <w:szCs w:val="20"/>
+          <w:lang w:val="en-US"/>
+        </w:rPr>
+      </w:pPr>
+      <w:r>
+        <w:rPr>
+          <w:sz w:val="20"/>
+          <w:szCs w:val="20"/>
+          <w:lang w:val="en-US"/>
+        </w:rPr>
+        <w:t xml:space="preserve">        return </w:t>
+      </w:r>
+      <w:proofErr w:type="spellStart"/>
+      <w:r>
+        <w:rPr>
+          <w:sz w:val="20"/>
+          <w:szCs w:val="20"/>
+          <w:lang w:val="en-US"/>
+        </w:rPr>
+        <w:t>cabService.getAllBookings</w:t>
+      </w:r>
+      <w:proofErr w:type="spellEnd"/>
+      <w:r>
+        <w:rPr>
+          <w:sz w:val="20"/>
+          <w:szCs w:val="20"/>
+          <w:lang w:val="en-US"/>
+        </w:rPr>
+        <w:t>();</w:t>
+      </w:r>
+    </w:p>
+    <w:p>
+      <w:pPr>
+        <w:rPr>
+          <w:sz w:val="20"/>
+          <w:szCs w:val="20"/>
+          <w:lang w:val="en-US"/>
+        </w:rPr>
+      </w:pPr>
+      <w:r>
+        <w:rPr>
+          <w:sz w:val="20"/>
+          <w:szCs w:val="20"/>
+          <w:lang w:val="en-US"/>
+        </w:rPr>
+        <w:t xml:space="preserve">    }</w:t>
+      </w:r>
+    </w:p>
+    <w:p>
+      <w:pPr>
+        <w:rPr>
+          <w:sz w:val="20"/>
+          <w:szCs w:val="20"/>
+          <w:lang w:val="en-US"/>
+        </w:rPr>
+      </w:pPr>
+    </w:p>
+    <w:p>
+      <w:pPr>
+        <w:rPr>
+          <w:sz w:val="20"/>
+          <w:szCs w:val="20"/>
+          <w:lang w:val="en-US"/>
+        </w:rPr>
+      </w:pPr>
+      <w:r>
+        <w:rPr>
+          <w:sz w:val="20"/>
+          <w:szCs w:val="20"/>
+          <w:lang w:val="en-US"/>
+        </w:rPr>
+        <w:t xml:space="preserve">    @GetMapping("/flights")</w:t>
+      </w:r>
+    </w:p>
+    <w:p>
+      <w:pPr>
+        <w:rPr>
+          <w:sz w:val="20"/>
+          <w:szCs w:val="20"/>
+          <w:lang w:val="en-US"/>
+        </w:rPr>
+      </w:pPr>
+      <w:r>
+        <w:rPr>
+          <w:sz w:val="20"/>
+          <w:szCs w:val="20"/>
+          <w:lang w:val="en-US"/>
+        </w:rPr>
+        <w:t xml:space="preserve">    public List&lt;</w:t>
+      </w:r>
+      <w:proofErr w:type="spellStart"/>
+      <w:r>
+        <w:rPr>
+          <w:sz w:val="20"/>
+          <w:szCs w:val="20"/>
+          <w:lang w:val="en-US"/>
+        </w:rPr>
+        <w:t>FlightBooking</w:t>
+      </w:r>
+      <w:proofErr w:type="spellEnd"/>
+      <w:r>
+        <w:rPr>
+          <w:sz w:val="20"/>
+          <w:szCs w:val="20"/>
+          <w:lang w:val="en-US"/>
+        </w:rPr>
+        <w:t xml:space="preserve">&gt; </w:t>
+      </w:r>
+      <w:proofErr w:type="spellStart"/>
+      <w:r>
+        <w:rPr>
+          <w:sz w:val="20"/>
+          <w:szCs w:val="20"/>
+          <w:lang w:val="en-US"/>
+        </w:rPr>
+        <w:t>getAllFlightBookings</w:t>
+      </w:r>
+      <w:proofErr w:type="spellEnd"/>
+      <w:r>
+        <w:rPr>
+          <w:sz w:val="20"/>
+          <w:szCs w:val="20"/>
+          <w:lang w:val="en-US"/>
+        </w:rPr>
+        <w:t>() {</w:t>
+      </w:r>
+    </w:p>
+    <w:p>
+      <w:pPr>
+        <w:rPr>
+          <w:sz w:val="20"/>
+          <w:szCs w:val="20"/>
+          <w:lang w:val="en-US"/>
+        </w:rPr>
+      </w:pPr>
+      <w:r>
+        <w:rPr>
+          <w:sz w:val="20"/>
+          <w:szCs w:val="20"/>
+          <w:lang w:val="en-US"/>
+        </w:rPr>
+        <w:t xml:space="preserve">        return </w:t>
+      </w:r>
+      <w:proofErr w:type="spellStart"/>
+      <w:r>
+        <w:rPr>
+          <w:sz w:val="20"/>
+          <w:szCs w:val="20"/>
+          <w:lang w:val="en-US"/>
+        </w:rPr>
+        <w:t>flightService.getAllBookings</w:t>
+      </w:r>
+      <w:proofErr w:type="spellEnd"/>
+      <w:r>
+        <w:rPr>
+          <w:sz w:val="20"/>
+          <w:szCs w:val="20"/>
+          <w:lang w:val="en-US"/>
+        </w:rPr>
+        <w:t>();</w:t>
+      </w:r>
+    </w:p>
+    <w:p>
+      <w:pPr>
+        <w:rPr>
+          <w:sz w:val="20"/>
+          <w:szCs w:val="20"/>
+          <w:lang w:val="en-US"/>
+        </w:rPr>
+      </w:pPr>
+      <w:r>
+        <w:rPr>
+          <w:sz w:val="20"/>
+          <w:szCs w:val="20"/>
+          <w:lang w:val="en-US"/>
+        </w:rPr>
+        <w:t xml:space="preserve">    }</w:t>
+      </w:r>
+    </w:p>
+    <w:p>
+      <w:pPr>
+        <w:rPr>
+          <w:sz w:val="20"/>
+          <w:szCs w:val="20"/>
+          <w:lang w:val="en-US"/>
+        </w:rPr>
+      </w:pPr>
+      <w:r>
+        <w:rPr>
+          <w:sz w:val="20"/>
+          <w:szCs w:val="20"/>
+          <w:lang w:val="en-US"/>
+        </w:rPr>
+        <w:t xml:space="preserve">    </w:t>
+      </w:r>
+    </w:p>
+    <w:p>
+      <w:pPr>
+        <w:rPr>
+          <w:sz w:val="20"/>
+          <w:szCs w:val="20"/>
+          <w:lang w:val="en-US"/>
+        </w:rPr>
+      </w:pPr>
+      <w:r>
+        <w:rPr>
+          <w:sz w:val="20"/>
+          <w:szCs w:val="20"/>
+          <w:lang w:val="en-US"/>
+        </w:rPr>
+        <w:t xml:space="preserve">    @GetMapping("/tourist")</w:t>
+      </w:r>
+    </w:p>
+    <w:p>
+      <w:pPr>
+        <w:rPr>
+          <w:sz w:val="20"/>
+          <w:szCs w:val="20"/>
+          <w:lang w:val="en-US"/>
+        </w:rPr>
+      </w:pPr>
+      <w:r>
+        <w:rPr>
+          <w:sz w:val="20"/>
+          <w:szCs w:val="20"/>
+          <w:lang w:val="en-US"/>
+        </w:rPr>
+        <w:t xml:space="preserve">    public List&lt;</w:t>
+      </w:r>
+      <w:proofErr w:type="spellStart"/>
+      <w:r>
+        <w:rPr>
+          <w:sz w:val="20"/>
+          <w:szCs w:val="20"/>
+          <w:lang w:val="en-US"/>
+        </w:rPr>
+        <w:t>TouristBooking</w:t>
+      </w:r>
+      <w:proofErr w:type="spellEnd"/>
+      <w:r>
+        <w:rPr>
+          <w:sz w:val="20"/>
+          <w:szCs w:val="20"/>
+          <w:lang w:val="en-US"/>
+        </w:rPr>
+        <w:t xml:space="preserve">&gt; </w:t>
+      </w:r>
+      <w:proofErr w:type="spellStart"/>
+      <w:r>
+        <w:rPr>
+          <w:sz w:val="20"/>
+          <w:szCs w:val="20"/>
+          <w:lang w:val="en-US"/>
+        </w:rPr>
+        <w:t>getAllTouristBookings</w:t>
+      </w:r>
+      <w:proofErr w:type="spellEnd"/>
+      <w:r>
+        <w:rPr>
+          <w:sz w:val="20"/>
+          <w:szCs w:val="20"/>
+          <w:lang w:val="en-US"/>
+        </w:rPr>
+        <w:t>() {</w:t>
+      </w:r>
+    </w:p>
+    <w:p>
+      <w:pPr>
+        <w:rPr>
+          <w:sz w:val="20"/>
+          <w:szCs w:val="20"/>
+          <w:lang w:val="en-US"/>
+        </w:rPr>
+      </w:pPr>
+      <w:r>
+        <w:rPr>
+          <w:sz w:val="20"/>
+          <w:szCs w:val="20"/>
+          <w:lang w:val="en-US"/>
+        </w:rPr>
+        <w:t xml:space="preserve">        return </w:t>
+      </w:r>
+      <w:proofErr w:type="spellStart"/>
+      <w:r>
+        <w:rPr>
+          <w:sz w:val="20"/>
+          <w:szCs w:val="20"/>
+          <w:lang w:val="en-US"/>
+        </w:rPr>
+        <w:t>touristService.getAllBookings</w:t>
+      </w:r>
+      <w:proofErr w:type="spellEnd"/>
+      <w:r>
+        <w:rPr>
+          <w:sz w:val="20"/>
+          <w:szCs w:val="20"/>
+          <w:lang w:val="en-US"/>
+        </w:rPr>
+        <w:t>();</w:t>
       </w:r>
     </w:p>
     <w:p>
@@ -4991,41 +5180,6 @@
           <w:lang w:val="en-US"/>
         </w:rPr>
         <w:lastRenderedPageBreak/>
-        <w:t xml:space="preserve">        return </w:t>
-      </w:r>
-      <w:proofErr w:type="spellStart"/>
-      <w:r>
-        <w:rPr>
-          <w:sz w:val="20"/>
-          <w:szCs w:val="20"/>
-          <w:lang w:val="en-US"/>
-        </w:rPr>
-        <w:t>userService.getAllUsers</w:t>
-      </w:r>
-      <w:proofErr w:type="spellEnd"/>
-      <w:r>
-        <w:rPr>
-          <w:sz w:val="20"/>
-          <w:szCs w:val="20"/>
-          <w:lang w:val="en-US"/>
-        </w:rPr>
-        <w:t>();</w:t>
-      </w:r>
-    </w:p>
-    <w:p>
-      <w:pPr>
-        <w:rPr>
-          <w:sz w:val="20"/>
-          <w:szCs w:val="20"/>
-          <w:lang w:val="en-US"/>
-        </w:rPr>
-      </w:pPr>
-      <w:r>
-        <w:rPr>
-          <w:sz w:val="20"/>
-          <w:szCs w:val="20"/>
-          <w:lang w:val="en-US"/>
-        </w:rPr>
         <w:t xml:space="preserve">    }</w:t>
       </w:r>
     </w:p>
@@ -5037,22 +5191,30 @@
           <w:lang w:val="en-US"/>
         </w:rPr>
       </w:pPr>
-    </w:p>
-    <w:p>
-      <w:pPr>
-        <w:rPr>
-          <w:sz w:val="20"/>
-          <w:szCs w:val="20"/>
-          <w:lang w:val="en-US"/>
-        </w:rPr>
-      </w:pPr>
-      <w:r>
-        <w:rPr>
-          <w:sz w:val="20"/>
-          <w:szCs w:val="20"/>
-          <w:lang w:val="en-US"/>
-        </w:rPr>
-        <w:t xml:space="preserve">    @GetMapping("/hotels")</w:t>
+      <w:r>
+        <w:rPr>
+          <w:sz w:val="20"/>
+          <w:szCs w:val="20"/>
+          <w:lang w:val="en-US"/>
+        </w:rPr>
+        <w:t xml:space="preserve">    </w:t>
+      </w:r>
+    </w:p>
+    <w:p>
+      <w:pPr>
+        <w:rPr>
+          <w:sz w:val="20"/>
+          <w:szCs w:val="20"/>
+          <w:lang w:val="en-US"/>
+        </w:rPr>
+      </w:pPr>
+      <w:r>
+        <w:rPr>
+          <w:sz w:val="20"/>
+          <w:szCs w:val="20"/>
+          <w:lang w:val="en-US"/>
+        </w:rPr>
+        <w:t xml:space="preserve">    @GetMapping("/contact")</w:t>
       </w:r>
     </w:p>
     <w:p>
@@ -5078,7 +5240,7 @@
           <w:szCs w:val="20"/>
           <w:lang w:val="en-US"/>
         </w:rPr>
-        <w:t>HotelBooking</w:t>
+        <w:t>ContactMessage</w:t>
       </w:r>
       <w:proofErr w:type="spellEnd"/>
       <w:r>
@@ -5090,587 +5252,6 @@
         <w:t xml:space="preserve">&gt; </w:t>
       </w:r>
       <w:proofErr w:type="spellStart"/>
-      <w:proofErr w:type="gramStart"/>
-      <w:r>
-        <w:rPr>
-          <w:sz w:val="20"/>
-          <w:szCs w:val="20"/>
-          <w:lang w:val="en-US"/>
-        </w:rPr>
-        <w:t>getAllHotelBookings</w:t>
-      </w:r>
-      <w:proofErr w:type="spellEnd"/>
-      <w:r>
-        <w:rPr>
-          <w:sz w:val="20"/>
-          <w:szCs w:val="20"/>
-          <w:lang w:val="en-US"/>
-        </w:rPr>
-        <w:t>(</w:t>
-      </w:r>
-      <w:proofErr w:type="gramEnd"/>
-      <w:r>
-        <w:rPr>
-          <w:sz w:val="20"/>
-          <w:szCs w:val="20"/>
-          <w:lang w:val="en-US"/>
-        </w:rPr>
-        <w:t>) {</w:t>
-      </w:r>
-    </w:p>
-    <w:p>
-      <w:pPr>
-        <w:rPr>
-          <w:sz w:val="20"/>
-          <w:szCs w:val="20"/>
-          <w:lang w:val="en-US"/>
-        </w:rPr>
-      </w:pPr>
-      <w:r>
-        <w:rPr>
-          <w:sz w:val="20"/>
-          <w:szCs w:val="20"/>
-          <w:lang w:val="en-US"/>
-        </w:rPr>
-        <w:t xml:space="preserve">        return </w:t>
-      </w:r>
-      <w:proofErr w:type="spellStart"/>
-      <w:r>
-        <w:rPr>
-          <w:sz w:val="20"/>
-          <w:szCs w:val="20"/>
-          <w:lang w:val="en-US"/>
-        </w:rPr>
-        <w:t>hotelService.getAllBookings</w:t>
-      </w:r>
-      <w:proofErr w:type="spellEnd"/>
-      <w:r>
-        <w:rPr>
-          <w:sz w:val="20"/>
-          <w:szCs w:val="20"/>
-          <w:lang w:val="en-US"/>
-        </w:rPr>
-        <w:t>();</w:t>
-      </w:r>
-    </w:p>
-    <w:p>
-      <w:pPr>
-        <w:rPr>
-          <w:sz w:val="20"/>
-          <w:szCs w:val="20"/>
-          <w:lang w:val="en-US"/>
-        </w:rPr>
-      </w:pPr>
-      <w:r>
-        <w:rPr>
-          <w:sz w:val="20"/>
-          <w:szCs w:val="20"/>
-          <w:lang w:val="en-US"/>
-        </w:rPr>
-        <w:t xml:space="preserve">    }</w:t>
-      </w:r>
-    </w:p>
-    <w:p>
-      <w:pPr>
-        <w:rPr>
-          <w:sz w:val="20"/>
-          <w:szCs w:val="20"/>
-          <w:lang w:val="en-US"/>
-        </w:rPr>
-      </w:pPr>
-    </w:p>
-    <w:p>
-      <w:pPr>
-        <w:rPr>
-          <w:sz w:val="20"/>
-          <w:szCs w:val="20"/>
-          <w:lang w:val="en-US"/>
-        </w:rPr>
-      </w:pPr>
-      <w:r>
-        <w:rPr>
-          <w:sz w:val="20"/>
-          <w:szCs w:val="20"/>
-          <w:lang w:val="en-US"/>
-        </w:rPr>
-        <w:t xml:space="preserve">    @GetMapping("/cabs")</w:t>
-      </w:r>
-    </w:p>
-    <w:p>
-      <w:pPr>
-        <w:rPr>
-          <w:sz w:val="20"/>
-          <w:szCs w:val="20"/>
-          <w:lang w:val="en-US"/>
-        </w:rPr>
-      </w:pPr>
-      <w:r>
-        <w:rPr>
-          <w:sz w:val="20"/>
-          <w:szCs w:val="20"/>
-          <w:lang w:val="en-US"/>
-        </w:rPr>
-        <w:t xml:space="preserve">    public List&lt;</w:t>
-      </w:r>
-      <w:proofErr w:type="spellStart"/>
-      <w:r>
-        <w:rPr>
-          <w:sz w:val="20"/>
-          <w:szCs w:val="20"/>
-          <w:lang w:val="en-US"/>
-        </w:rPr>
-        <w:t>CabBooking</w:t>
-      </w:r>
-      <w:proofErr w:type="spellEnd"/>
-      <w:r>
-        <w:rPr>
-          <w:sz w:val="20"/>
-          <w:szCs w:val="20"/>
-          <w:lang w:val="en-US"/>
-        </w:rPr>
-        <w:t xml:space="preserve">&gt; </w:t>
-      </w:r>
-      <w:proofErr w:type="spellStart"/>
-      <w:proofErr w:type="gramStart"/>
-      <w:r>
-        <w:rPr>
-          <w:sz w:val="20"/>
-          <w:szCs w:val="20"/>
-          <w:lang w:val="en-US"/>
-        </w:rPr>
-        <w:t>getAllCabBookings</w:t>
-      </w:r>
-      <w:proofErr w:type="spellEnd"/>
-      <w:r>
-        <w:rPr>
-          <w:sz w:val="20"/>
-          <w:szCs w:val="20"/>
-          <w:lang w:val="en-US"/>
-        </w:rPr>
-        <w:t>(</w:t>
-      </w:r>
-      <w:proofErr w:type="gramEnd"/>
-      <w:r>
-        <w:rPr>
-          <w:sz w:val="20"/>
-          <w:szCs w:val="20"/>
-          <w:lang w:val="en-US"/>
-        </w:rPr>
-        <w:t>) {</w:t>
-      </w:r>
-    </w:p>
-    <w:p>
-      <w:pPr>
-        <w:rPr>
-          <w:sz w:val="20"/>
-          <w:szCs w:val="20"/>
-          <w:lang w:val="en-US"/>
-        </w:rPr>
-      </w:pPr>
-      <w:r>
-        <w:rPr>
-          <w:sz w:val="20"/>
-          <w:szCs w:val="20"/>
-          <w:lang w:val="en-US"/>
-        </w:rPr>
-        <w:t xml:space="preserve">        return </w:t>
-      </w:r>
-      <w:proofErr w:type="spellStart"/>
-      <w:r>
-        <w:rPr>
-          <w:sz w:val="20"/>
-          <w:szCs w:val="20"/>
-          <w:lang w:val="en-US"/>
-        </w:rPr>
-        <w:t>cabService.getAllBookings</w:t>
-      </w:r>
-      <w:proofErr w:type="spellEnd"/>
-      <w:r>
-        <w:rPr>
-          <w:sz w:val="20"/>
-          <w:szCs w:val="20"/>
-          <w:lang w:val="en-US"/>
-        </w:rPr>
-        <w:t>();</w:t>
-      </w:r>
-    </w:p>
-    <w:p>
-      <w:pPr>
-        <w:rPr>
-          <w:sz w:val="20"/>
-          <w:szCs w:val="20"/>
-          <w:lang w:val="en-US"/>
-        </w:rPr>
-      </w:pPr>
-      <w:r>
-        <w:rPr>
-          <w:sz w:val="20"/>
-          <w:szCs w:val="20"/>
-          <w:lang w:val="en-US"/>
-        </w:rPr>
-        <w:t xml:space="preserve">    }</w:t>
-      </w:r>
-    </w:p>
-    <w:p>
-      <w:pPr>
-        <w:rPr>
-          <w:sz w:val="20"/>
-          <w:szCs w:val="20"/>
-          <w:lang w:val="en-US"/>
-        </w:rPr>
-      </w:pPr>
-    </w:p>
-    <w:p>
-      <w:pPr>
-        <w:rPr>
-          <w:sz w:val="20"/>
-          <w:szCs w:val="20"/>
-          <w:lang w:val="en-US"/>
-        </w:rPr>
-      </w:pPr>
-      <w:r>
-        <w:rPr>
-          <w:sz w:val="20"/>
-          <w:szCs w:val="20"/>
-          <w:lang w:val="en-US"/>
-        </w:rPr>
-        <w:t xml:space="preserve">    @GetMapping("/flights")</w:t>
-      </w:r>
-    </w:p>
-    <w:p>
-      <w:pPr>
-        <w:rPr>
-          <w:sz w:val="20"/>
-          <w:szCs w:val="20"/>
-          <w:lang w:val="en-US"/>
-        </w:rPr>
-      </w:pPr>
-      <w:r>
-        <w:rPr>
-          <w:sz w:val="20"/>
-          <w:szCs w:val="20"/>
-          <w:lang w:val="en-US"/>
-        </w:rPr>
-        <w:t xml:space="preserve">    public List&lt;</w:t>
-      </w:r>
-      <w:proofErr w:type="spellStart"/>
-      <w:r>
-        <w:rPr>
-          <w:sz w:val="20"/>
-          <w:szCs w:val="20"/>
-          <w:lang w:val="en-US"/>
-        </w:rPr>
-        <w:t>FlightBooking</w:t>
-      </w:r>
-      <w:proofErr w:type="spellEnd"/>
-      <w:r>
-        <w:rPr>
-          <w:sz w:val="20"/>
-          <w:szCs w:val="20"/>
-          <w:lang w:val="en-US"/>
-        </w:rPr>
-        <w:t xml:space="preserve">&gt; </w:t>
-      </w:r>
-      <w:proofErr w:type="spellStart"/>
-      <w:proofErr w:type="gramStart"/>
-      <w:r>
-        <w:rPr>
-          <w:sz w:val="20"/>
-          <w:szCs w:val="20"/>
-          <w:lang w:val="en-US"/>
-        </w:rPr>
-        <w:t>getAllFlightBookings</w:t>
-      </w:r>
-      <w:proofErr w:type="spellEnd"/>
-      <w:r>
-        <w:rPr>
-          <w:sz w:val="20"/>
-          <w:szCs w:val="20"/>
-          <w:lang w:val="en-US"/>
-        </w:rPr>
-        <w:t>(</w:t>
-      </w:r>
-      <w:proofErr w:type="gramEnd"/>
-      <w:r>
-        <w:rPr>
-          <w:sz w:val="20"/>
-          <w:szCs w:val="20"/>
-          <w:lang w:val="en-US"/>
-        </w:rPr>
-        <w:t>) {</w:t>
-      </w:r>
-    </w:p>
-    <w:p>
-      <w:pPr>
-        <w:rPr>
-          <w:sz w:val="20"/>
-          <w:szCs w:val="20"/>
-          <w:lang w:val="en-US"/>
-        </w:rPr>
-      </w:pPr>
-      <w:r>
-        <w:rPr>
-          <w:sz w:val="20"/>
-          <w:szCs w:val="20"/>
-          <w:lang w:val="en-US"/>
-        </w:rPr>
-        <w:t xml:space="preserve">        return </w:t>
-      </w:r>
-      <w:proofErr w:type="spellStart"/>
-      <w:r>
-        <w:rPr>
-          <w:sz w:val="20"/>
-          <w:szCs w:val="20"/>
-          <w:lang w:val="en-US"/>
-        </w:rPr>
-        <w:t>flightService.getAllBookings</w:t>
-      </w:r>
-      <w:proofErr w:type="spellEnd"/>
-      <w:r>
-        <w:rPr>
-          <w:sz w:val="20"/>
-          <w:szCs w:val="20"/>
-          <w:lang w:val="en-US"/>
-        </w:rPr>
-        <w:t>();</w:t>
-      </w:r>
-    </w:p>
-    <w:p>
-      <w:pPr>
-        <w:rPr>
-          <w:sz w:val="20"/>
-          <w:szCs w:val="20"/>
-          <w:lang w:val="en-US"/>
-        </w:rPr>
-      </w:pPr>
-      <w:r>
-        <w:rPr>
-          <w:sz w:val="20"/>
-          <w:szCs w:val="20"/>
-          <w:lang w:val="en-US"/>
-        </w:rPr>
-        <w:t xml:space="preserve">    }</w:t>
-      </w:r>
-    </w:p>
-    <w:p>
-      <w:pPr>
-        <w:rPr>
-          <w:sz w:val="20"/>
-          <w:szCs w:val="20"/>
-          <w:lang w:val="en-US"/>
-        </w:rPr>
-      </w:pPr>
-      <w:r>
-        <w:rPr>
-          <w:sz w:val="20"/>
-          <w:szCs w:val="20"/>
-          <w:lang w:val="en-US"/>
-        </w:rPr>
-        <w:t xml:space="preserve">    </w:t>
-      </w:r>
-    </w:p>
-    <w:p>
-      <w:pPr>
-        <w:rPr>
-          <w:sz w:val="20"/>
-          <w:szCs w:val="20"/>
-          <w:lang w:val="en-US"/>
-        </w:rPr>
-      </w:pPr>
-      <w:r>
-        <w:rPr>
-          <w:sz w:val="20"/>
-          <w:szCs w:val="20"/>
-          <w:lang w:val="en-US"/>
-        </w:rPr>
-        <w:t xml:space="preserve">    @GetMapping("/tourist")</w:t>
-      </w:r>
-    </w:p>
-    <w:p>
-      <w:pPr>
-        <w:rPr>
-          <w:sz w:val="20"/>
-          <w:szCs w:val="20"/>
-          <w:lang w:val="en-US"/>
-        </w:rPr>
-      </w:pPr>
-      <w:r>
-        <w:rPr>
-          <w:sz w:val="20"/>
-          <w:szCs w:val="20"/>
-          <w:lang w:val="en-US"/>
-        </w:rPr>
-        <w:t xml:space="preserve">    public List&lt;</w:t>
-      </w:r>
-      <w:proofErr w:type="spellStart"/>
-      <w:r>
-        <w:rPr>
-          <w:sz w:val="20"/>
-          <w:szCs w:val="20"/>
-          <w:lang w:val="en-US"/>
-        </w:rPr>
-        <w:t>TouristBooking</w:t>
-      </w:r>
-      <w:proofErr w:type="spellEnd"/>
-      <w:r>
-        <w:rPr>
-          <w:sz w:val="20"/>
-          <w:szCs w:val="20"/>
-          <w:lang w:val="en-US"/>
-        </w:rPr>
-        <w:t xml:space="preserve">&gt; </w:t>
-      </w:r>
-      <w:proofErr w:type="spellStart"/>
-      <w:proofErr w:type="gramStart"/>
-      <w:r>
-        <w:rPr>
-          <w:sz w:val="20"/>
-          <w:szCs w:val="20"/>
-          <w:lang w:val="en-US"/>
-        </w:rPr>
-        <w:t>getAllTouristBookings</w:t>
-      </w:r>
-      <w:proofErr w:type="spellEnd"/>
-      <w:r>
-        <w:rPr>
-          <w:sz w:val="20"/>
-          <w:szCs w:val="20"/>
-          <w:lang w:val="en-US"/>
-        </w:rPr>
-        <w:t>(</w:t>
-      </w:r>
-      <w:proofErr w:type="gramEnd"/>
-      <w:r>
-        <w:rPr>
-          <w:sz w:val="20"/>
-          <w:szCs w:val="20"/>
-          <w:lang w:val="en-US"/>
-        </w:rPr>
-        <w:t>) {</w:t>
-      </w:r>
-    </w:p>
-    <w:p>
-      <w:pPr>
-        <w:rPr>
-          <w:sz w:val="20"/>
-          <w:szCs w:val="20"/>
-          <w:lang w:val="en-US"/>
-        </w:rPr>
-      </w:pPr>
-      <w:r>
-        <w:rPr>
-          <w:sz w:val="20"/>
-          <w:szCs w:val="20"/>
-          <w:lang w:val="en-US"/>
-        </w:rPr>
-        <w:t xml:space="preserve">        return </w:t>
-      </w:r>
-      <w:proofErr w:type="spellStart"/>
-      <w:r>
-        <w:rPr>
-          <w:sz w:val="20"/>
-          <w:szCs w:val="20"/>
-          <w:lang w:val="en-US"/>
-        </w:rPr>
-        <w:t>touristService.getAllBookings</w:t>
-      </w:r>
-      <w:proofErr w:type="spellEnd"/>
-      <w:r>
-        <w:rPr>
-          <w:sz w:val="20"/>
-          <w:szCs w:val="20"/>
-          <w:lang w:val="en-US"/>
-        </w:rPr>
-        <w:t>();</w:t>
-      </w:r>
-    </w:p>
-    <w:p>
-      <w:pPr>
-        <w:rPr>
-          <w:sz w:val="20"/>
-          <w:szCs w:val="20"/>
-          <w:lang w:val="en-US"/>
-        </w:rPr>
-      </w:pPr>
-      <w:r>
-        <w:rPr>
-          <w:sz w:val="20"/>
-          <w:szCs w:val="20"/>
-          <w:lang w:val="en-US"/>
-        </w:rPr>
-        <w:t xml:space="preserve">    }</w:t>
-      </w:r>
-    </w:p>
-    <w:p>
-      <w:pPr>
-        <w:rPr>
-          <w:sz w:val="20"/>
-          <w:szCs w:val="20"/>
-          <w:lang w:val="en-US"/>
-        </w:rPr>
-      </w:pPr>
-      <w:r>
-        <w:rPr>
-          <w:sz w:val="20"/>
-          <w:szCs w:val="20"/>
-          <w:lang w:val="en-US"/>
-        </w:rPr>
-        <w:t xml:space="preserve">    </w:t>
-      </w:r>
-    </w:p>
-    <w:p>
-      <w:pPr>
-        <w:rPr>
-          <w:sz w:val="20"/>
-          <w:szCs w:val="20"/>
-          <w:lang w:val="en-US"/>
-        </w:rPr>
-      </w:pPr>
-      <w:r>
-        <w:rPr>
-          <w:sz w:val="20"/>
-          <w:szCs w:val="20"/>
-          <w:lang w:val="en-US"/>
-        </w:rPr>
-        <w:t xml:space="preserve">    @GetMapping("/contact")</w:t>
-      </w:r>
-    </w:p>
-    <w:p>
-      <w:pPr>
-        <w:rPr>
-          <w:sz w:val="20"/>
-          <w:szCs w:val="20"/>
-          <w:lang w:val="en-US"/>
-        </w:rPr>
-      </w:pPr>
-      <w:r>
-        <w:rPr>
-          <w:sz w:val="20"/>
-          <w:szCs w:val="20"/>
-          <w:lang w:val="en-US"/>
-        </w:rPr>
-        <w:t xml:space="preserve">    public List&lt;</w:t>
-      </w:r>
-      <w:proofErr w:type="spellStart"/>
-      <w:r>
-        <w:rPr>
-          <w:sz w:val="20"/>
-          <w:szCs w:val="20"/>
-          <w:lang w:val="en-US"/>
-        </w:rPr>
-        <w:t>ContactMessage</w:t>
-      </w:r>
-      <w:proofErr w:type="spellEnd"/>
-      <w:r>
-        <w:rPr>
-          <w:sz w:val="20"/>
-          <w:szCs w:val="20"/>
-          <w:lang w:val="en-US"/>
-        </w:rPr>
-        <w:t xml:space="preserve">&gt; </w:t>
-      </w:r>
-      <w:proofErr w:type="spellStart"/>
-      <w:proofErr w:type="gramStart"/>
       <w:r>
         <w:rPr>
           <w:sz w:val="20"/>
@@ -5686,16 +5267,7 @@
           <w:szCs w:val="20"/>
           <w:lang w:val="en-US"/>
         </w:rPr>
-        <w:t>(</w:t>
-      </w:r>
-      <w:proofErr w:type="gramEnd"/>
-      <w:r>
-        <w:rPr>
-          <w:sz w:val="20"/>
-          <w:szCs w:val="20"/>
-          <w:lang w:val="en-US"/>
-        </w:rPr>
-        <w:t>) {</w:t>
+        <w:t>() {</w:t>
       </w:r>
     </w:p>
     <w:p>

</xml_diff>